<commit_message>
Update Additional materials by Konstantin Dankov.docx
</commit_message>
<xml_diff>
--- a/07. HTML & CSS Sep 2023/Additional materials by Konstantin Dankov.docx
+++ b/07. HTML & CSS Sep 2023/Additional materials by Konstantin Dankov.docx
@@ -7,22 +7,23 @@
         <w:shd w:val="clear" w:color="auto" w:fill="FFFFFF"/>
         <w:spacing w:after="0" w:line="240" w:lineRule="auto"/>
         <w:rPr>
-          <w:rFonts w:ascii="inherit" w:eastAsia="Times New Roman" w:hAnsi="inherit" w:cs="Segoe UI Historic"/>
-          <w:color w:val="050505"/>
-          <w:kern w:val="0"/>
-          <w:sz w:val="23"/>
-          <w:szCs w:val="23"/>
-          <w:lang w:eastAsia="bg-BG"/>
-          <w14:ligatures w14:val="none"/>
-        </w:rPr>
-      </w:pPr>
-      <w:r>
-        <w:rPr>
-          <w:rFonts w:ascii="inherit" w:eastAsia="Times New Roman" w:hAnsi="inherit" w:cs="Segoe UI Historic"/>
-          <w:color w:val="050505"/>
-          <w:kern w:val="0"/>
-          <w:sz w:val="23"/>
-          <w:szCs w:val="23"/>
+          <w:rFonts w:eastAsia="Times New Roman" w:cstheme="minorHAnsi"/>
+          <w:color w:val="050505"/>
+          <w:kern w:val="0"/>
+          <w:sz w:val="24"/>
+          <w:szCs w:val="24"/>
+          <w:lang w:eastAsia="bg-BG"/>
+          <w14:ligatures w14:val="none"/>
+        </w:rPr>
+      </w:pPr>
+      <w:r>
+        <w:rPr>
+          <w:rFonts w:eastAsia="Times New Roman" w:cstheme="minorHAnsi"/>
+          <w:color w:val="050505"/>
+          <w:kern w:val="0"/>
+          <w:sz w:val="24"/>
+          <w:szCs w:val="24"/>
+          <w:highlight w:val="yellow"/>
           <w:lang w:eastAsia="bg-BG"/>
           <w14:ligatures w14:val="none"/>
         </w:rPr>
@@ -34,37 +35,37 @@
         <w:shd w:val="clear" w:color="auto" w:fill="FFFFFF"/>
         <w:spacing w:after="0" w:line="240" w:lineRule="auto"/>
         <w:rPr>
-          <w:rFonts w:ascii="inherit" w:eastAsia="Times New Roman" w:hAnsi="inherit" w:cs="Segoe UI Historic"/>
-          <w:color w:val="050505"/>
-          <w:kern w:val="0"/>
-          <w:sz w:val="23"/>
-          <w:szCs w:val="23"/>
-          <w:lang w:eastAsia="bg-BG"/>
-          <w14:ligatures w14:val="none"/>
-        </w:rPr>
-      </w:pPr>
-    </w:p>
-    <w:p>
-      <w:pPr>
-        <w:shd w:val="clear" w:color="auto" w:fill="FFFFFF"/>
-        <w:spacing w:after="0" w:line="240" w:lineRule="auto"/>
-        <w:rPr>
-          <w:rFonts w:ascii="inherit" w:eastAsia="Times New Roman" w:hAnsi="inherit" w:cs="Segoe UI Historic"/>
-          <w:color w:val="050505"/>
-          <w:kern w:val="0"/>
-          <w:sz w:val="23"/>
-          <w:szCs w:val="23"/>
-          <w:lang w:eastAsia="bg-BG"/>
-          <w14:ligatures w14:val="none"/>
-        </w:rPr>
-      </w:pPr>
-      <w:r>
-        <w:rPr>
-          <w:rFonts w:ascii="inherit" w:eastAsia="Times New Roman" w:hAnsi="inherit" w:cs="Segoe UI Historic"/>
-          <w:color w:val="050505"/>
-          <w:kern w:val="0"/>
-          <w:sz w:val="23"/>
-          <w:szCs w:val="23"/>
+          <w:rFonts w:eastAsia="Times New Roman" w:cstheme="minorHAnsi"/>
+          <w:color w:val="050505"/>
+          <w:kern w:val="0"/>
+          <w:sz w:val="24"/>
+          <w:szCs w:val="24"/>
+          <w:lang w:eastAsia="bg-BG"/>
+          <w14:ligatures w14:val="none"/>
+        </w:rPr>
+      </w:pPr>
+    </w:p>
+    <w:p>
+      <w:pPr>
+        <w:shd w:val="clear" w:color="auto" w:fill="FFFFFF"/>
+        <w:spacing w:after="0" w:line="240" w:lineRule="auto"/>
+        <w:rPr>
+          <w:rFonts w:eastAsia="Times New Roman" w:cstheme="minorHAnsi"/>
+          <w:color w:val="050505"/>
+          <w:kern w:val="0"/>
+          <w:sz w:val="24"/>
+          <w:szCs w:val="24"/>
+          <w:lang w:eastAsia="bg-BG"/>
+          <w14:ligatures w14:val="none"/>
+        </w:rPr>
+      </w:pPr>
+      <w:r>
+        <w:rPr>
+          <w:rFonts w:eastAsia="Times New Roman" w:cstheme="minorHAnsi"/>
+          <w:color w:val="050505"/>
+          <w:kern w:val="0"/>
+          <w:sz w:val="24"/>
+          <w:szCs w:val="24"/>
           <w:lang w:eastAsia="bg-BG"/>
           <w14:ligatures w14:val="none"/>
         </w:rPr>
@@ -76,11 +77,11 @@
         <w:shd w:val="clear" w:color="auto" w:fill="FFFFFF"/>
         <w:spacing w:after="0" w:line="240" w:lineRule="auto"/>
         <w:rPr>
-          <w:rFonts w:ascii="inherit" w:eastAsia="Times New Roman" w:hAnsi="inherit" w:cs="Segoe UI Historic"/>
-          <w:color w:val="050505"/>
-          <w:kern w:val="0"/>
-          <w:sz w:val="23"/>
-          <w:szCs w:val="23"/>
+          <w:rFonts w:eastAsia="Times New Roman" w:cstheme="minorHAnsi"/>
+          <w:color w:val="050505"/>
+          <w:kern w:val="0"/>
+          <w:sz w:val="24"/>
+          <w:szCs w:val="24"/>
           <w:lang w:eastAsia="bg-BG"/>
           <w14:ligatures w14:val="none"/>
         </w:rPr>
@@ -88,11 +89,11 @@
       <w:hyperlink r:id="rId4" w:tgtFrame="_blank" w:history="1">
         <w:r>
           <w:rPr>
-            <w:rFonts w:ascii="inherit" w:eastAsia="Times New Roman" w:hAnsi="inherit" w:cs="Segoe UI Historic"/>
+            <w:rFonts w:eastAsia="Times New Roman" w:cstheme="minorHAnsi"/>
             <w:color w:val="0000FF"/>
             <w:kern w:val="0"/>
-            <w:sz w:val="23"/>
-            <w:szCs w:val="23"/>
+            <w:sz w:val="24"/>
+            <w:szCs w:val="24"/>
             <w:u w:val="single"/>
             <w:bdr w:val="none" w:sz="0" w:space="0" w:color="auto" w:frame="1"/>
             <w:lang w:eastAsia="bg-BG"/>
@@ -107,37 +108,37 @@
         <w:shd w:val="clear" w:color="auto" w:fill="FFFFFF"/>
         <w:spacing w:after="0" w:line="240" w:lineRule="auto"/>
         <w:rPr>
-          <w:rFonts w:ascii="inherit" w:eastAsia="Times New Roman" w:hAnsi="inherit" w:cs="Segoe UI Historic"/>
-          <w:color w:val="050505"/>
-          <w:kern w:val="0"/>
-          <w:sz w:val="23"/>
-          <w:szCs w:val="23"/>
-          <w:lang w:eastAsia="bg-BG"/>
-          <w14:ligatures w14:val="none"/>
-        </w:rPr>
-      </w:pPr>
-    </w:p>
-    <w:p>
-      <w:pPr>
-        <w:shd w:val="clear" w:color="auto" w:fill="FFFFFF"/>
-        <w:spacing w:after="0" w:line="240" w:lineRule="auto"/>
-        <w:rPr>
-          <w:rFonts w:ascii="inherit" w:eastAsia="Times New Roman" w:hAnsi="inherit" w:cs="Segoe UI Historic"/>
-          <w:color w:val="050505"/>
-          <w:kern w:val="0"/>
-          <w:sz w:val="23"/>
-          <w:szCs w:val="23"/>
-          <w:lang w:eastAsia="bg-BG"/>
-          <w14:ligatures w14:val="none"/>
-        </w:rPr>
-      </w:pPr>
-      <w:r>
-        <w:rPr>
-          <w:rFonts w:ascii="inherit" w:eastAsia="Times New Roman" w:hAnsi="inherit" w:cs="Segoe UI Historic"/>
-          <w:color w:val="050505"/>
-          <w:kern w:val="0"/>
-          <w:sz w:val="23"/>
-          <w:szCs w:val="23"/>
+          <w:rFonts w:eastAsia="Times New Roman" w:cstheme="minorHAnsi"/>
+          <w:color w:val="050505"/>
+          <w:kern w:val="0"/>
+          <w:sz w:val="24"/>
+          <w:szCs w:val="24"/>
+          <w:lang w:eastAsia="bg-BG"/>
+          <w14:ligatures w14:val="none"/>
+        </w:rPr>
+      </w:pPr>
+    </w:p>
+    <w:p>
+      <w:pPr>
+        <w:shd w:val="clear" w:color="auto" w:fill="FFFFFF"/>
+        <w:spacing w:after="0" w:line="240" w:lineRule="auto"/>
+        <w:rPr>
+          <w:rFonts w:eastAsia="Times New Roman" w:cstheme="minorHAnsi"/>
+          <w:color w:val="050505"/>
+          <w:kern w:val="0"/>
+          <w:sz w:val="24"/>
+          <w:szCs w:val="24"/>
+          <w:lang w:eastAsia="bg-BG"/>
+          <w14:ligatures w14:val="none"/>
+        </w:rPr>
+      </w:pPr>
+      <w:r>
+        <w:rPr>
+          <w:rFonts w:eastAsia="Times New Roman" w:cstheme="minorHAnsi"/>
+          <w:color w:val="050505"/>
+          <w:kern w:val="0"/>
+          <w:sz w:val="24"/>
+          <w:szCs w:val="24"/>
           <w:lang w:eastAsia="bg-BG"/>
           <w14:ligatures w14:val="none"/>
         </w:rPr>
@@ -149,11 +150,11 @@
         <w:shd w:val="clear" w:color="auto" w:fill="FFFFFF"/>
         <w:spacing w:after="0" w:line="240" w:lineRule="auto"/>
         <w:rPr>
-          <w:rFonts w:ascii="inherit" w:eastAsia="Times New Roman" w:hAnsi="inherit" w:cs="Segoe UI Historic"/>
-          <w:color w:val="050505"/>
-          <w:kern w:val="0"/>
-          <w:sz w:val="23"/>
-          <w:szCs w:val="23"/>
+          <w:rFonts w:eastAsia="Times New Roman" w:cstheme="minorHAnsi"/>
+          <w:color w:val="050505"/>
+          <w:kern w:val="0"/>
+          <w:sz w:val="24"/>
+          <w:szCs w:val="24"/>
           <w:lang w:eastAsia="bg-BG"/>
           <w14:ligatures w14:val="none"/>
         </w:rPr>
@@ -161,11 +162,11 @@
       <w:hyperlink r:id="rId5" w:tgtFrame="_blank" w:history="1">
         <w:r>
           <w:rPr>
-            <w:rFonts w:ascii="inherit" w:eastAsia="Times New Roman" w:hAnsi="inherit" w:cs="Segoe UI Historic"/>
+            <w:rFonts w:eastAsia="Times New Roman" w:cstheme="minorHAnsi"/>
             <w:color w:val="0000FF"/>
             <w:kern w:val="0"/>
-            <w:sz w:val="23"/>
-            <w:szCs w:val="23"/>
+            <w:sz w:val="24"/>
+            <w:szCs w:val="24"/>
             <w:u w:val="single"/>
             <w:bdr w:val="none" w:sz="0" w:space="0" w:color="auto" w:frame="1"/>
             <w:lang w:eastAsia="bg-BG"/>
@@ -180,37 +181,37 @@
         <w:shd w:val="clear" w:color="auto" w:fill="FFFFFF"/>
         <w:spacing w:after="0" w:line="240" w:lineRule="auto"/>
         <w:rPr>
-          <w:rFonts w:ascii="inherit" w:eastAsia="Times New Roman" w:hAnsi="inherit" w:cs="Segoe UI Historic"/>
-          <w:color w:val="050505"/>
-          <w:kern w:val="0"/>
-          <w:sz w:val="23"/>
-          <w:szCs w:val="23"/>
-          <w:lang w:eastAsia="bg-BG"/>
-          <w14:ligatures w14:val="none"/>
-        </w:rPr>
-      </w:pPr>
-    </w:p>
-    <w:p>
-      <w:pPr>
-        <w:shd w:val="clear" w:color="auto" w:fill="FFFFFF"/>
-        <w:spacing w:after="0" w:line="240" w:lineRule="auto"/>
-        <w:rPr>
-          <w:rFonts w:ascii="inherit" w:eastAsia="Times New Roman" w:hAnsi="inherit" w:cs="Segoe UI Historic"/>
-          <w:color w:val="050505"/>
-          <w:kern w:val="0"/>
-          <w:sz w:val="23"/>
-          <w:szCs w:val="23"/>
-          <w:lang w:eastAsia="bg-BG"/>
-          <w14:ligatures w14:val="none"/>
-        </w:rPr>
-      </w:pPr>
-      <w:r>
-        <w:rPr>
-          <w:rFonts w:ascii="inherit" w:eastAsia="Times New Roman" w:hAnsi="inherit" w:cs="Segoe UI Historic"/>
-          <w:color w:val="050505"/>
-          <w:kern w:val="0"/>
-          <w:sz w:val="23"/>
-          <w:szCs w:val="23"/>
+          <w:rFonts w:eastAsia="Times New Roman" w:cstheme="minorHAnsi"/>
+          <w:color w:val="050505"/>
+          <w:kern w:val="0"/>
+          <w:sz w:val="24"/>
+          <w:szCs w:val="24"/>
+          <w:lang w:eastAsia="bg-BG"/>
+          <w14:ligatures w14:val="none"/>
+        </w:rPr>
+      </w:pPr>
+    </w:p>
+    <w:p>
+      <w:pPr>
+        <w:shd w:val="clear" w:color="auto" w:fill="FFFFFF"/>
+        <w:spacing w:after="0" w:line="240" w:lineRule="auto"/>
+        <w:rPr>
+          <w:rFonts w:eastAsia="Times New Roman" w:cstheme="minorHAnsi"/>
+          <w:color w:val="050505"/>
+          <w:kern w:val="0"/>
+          <w:sz w:val="24"/>
+          <w:szCs w:val="24"/>
+          <w:lang w:eastAsia="bg-BG"/>
+          <w14:ligatures w14:val="none"/>
+        </w:rPr>
+      </w:pPr>
+      <w:r>
+        <w:rPr>
+          <w:rFonts w:eastAsia="Times New Roman" w:cstheme="minorHAnsi"/>
+          <w:color w:val="050505"/>
+          <w:kern w:val="0"/>
+          <w:sz w:val="24"/>
+          <w:szCs w:val="24"/>
           <w:lang w:eastAsia="bg-BG"/>
           <w14:ligatures w14:val="none"/>
         </w:rPr>
@@ -222,11 +223,11 @@
         <w:shd w:val="clear" w:color="auto" w:fill="FFFFFF"/>
         <w:spacing w:after="0" w:line="240" w:lineRule="auto"/>
         <w:rPr>
-          <w:rFonts w:ascii="inherit" w:eastAsia="Times New Roman" w:hAnsi="inherit" w:cs="Segoe UI Historic"/>
-          <w:color w:val="050505"/>
-          <w:kern w:val="0"/>
-          <w:sz w:val="23"/>
-          <w:szCs w:val="23"/>
+          <w:rFonts w:eastAsia="Times New Roman" w:cstheme="minorHAnsi"/>
+          <w:color w:val="050505"/>
+          <w:kern w:val="0"/>
+          <w:sz w:val="24"/>
+          <w:szCs w:val="24"/>
           <w:lang w:eastAsia="bg-BG"/>
           <w14:ligatures w14:val="none"/>
         </w:rPr>
@@ -234,11 +235,11 @@
       <w:hyperlink r:id="rId6" w:tgtFrame="_blank" w:history="1">
         <w:r>
           <w:rPr>
-            <w:rFonts w:ascii="inherit" w:eastAsia="Times New Roman" w:hAnsi="inherit" w:cs="Segoe UI Historic"/>
+            <w:rFonts w:eastAsia="Times New Roman" w:cstheme="minorHAnsi"/>
             <w:color w:val="0000FF"/>
             <w:kern w:val="0"/>
-            <w:sz w:val="23"/>
-            <w:szCs w:val="23"/>
+            <w:sz w:val="24"/>
+            <w:szCs w:val="24"/>
             <w:u w:val="single"/>
             <w:bdr w:val="none" w:sz="0" w:space="0" w:color="auto" w:frame="1"/>
             <w:lang w:eastAsia="bg-BG"/>
@@ -253,37 +254,37 @@
         <w:shd w:val="clear" w:color="auto" w:fill="FFFFFF"/>
         <w:spacing w:after="0" w:line="240" w:lineRule="auto"/>
         <w:rPr>
-          <w:rFonts w:ascii="inherit" w:eastAsia="Times New Roman" w:hAnsi="inherit" w:cs="Segoe UI Historic"/>
-          <w:color w:val="050505"/>
-          <w:kern w:val="0"/>
-          <w:sz w:val="23"/>
-          <w:szCs w:val="23"/>
-          <w:lang w:eastAsia="bg-BG"/>
-          <w14:ligatures w14:val="none"/>
-        </w:rPr>
-      </w:pPr>
-    </w:p>
-    <w:p>
-      <w:pPr>
-        <w:shd w:val="clear" w:color="auto" w:fill="FFFFFF"/>
-        <w:spacing w:after="0" w:line="240" w:lineRule="auto"/>
-        <w:rPr>
-          <w:rFonts w:ascii="inherit" w:eastAsia="Times New Roman" w:hAnsi="inherit" w:cs="Segoe UI Historic"/>
-          <w:color w:val="050505"/>
-          <w:kern w:val="0"/>
-          <w:sz w:val="23"/>
-          <w:szCs w:val="23"/>
-          <w:lang w:eastAsia="bg-BG"/>
-          <w14:ligatures w14:val="none"/>
-        </w:rPr>
-      </w:pPr>
-      <w:r>
-        <w:rPr>
-          <w:rFonts w:ascii="inherit" w:eastAsia="Times New Roman" w:hAnsi="inherit" w:cs="Segoe UI Historic"/>
-          <w:color w:val="050505"/>
-          <w:kern w:val="0"/>
-          <w:sz w:val="23"/>
-          <w:szCs w:val="23"/>
+          <w:rFonts w:eastAsia="Times New Roman" w:cstheme="minorHAnsi"/>
+          <w:color w:val="050505"/>
+          <w:kern w:val="0"/>
+          <w:sz w:val="24"/>
+          <w:szCs w:val="24"/>
+          <w:lang w:eastAsia="bg-BG"/>
+          <w14:ligatures w14:val="none"/>
+        </w:rPr>
+      </w:pPr>
+    </w:p>
+    <w:p>
+      <w:pPr>
+        <w:shd w:val="clear" w:color="auto" w:fill="FFFFFF"/>
+        <w:spacing w:after="0" w:line="240" w:lineRule="auto"/>
+        <w:rPr>
+          <w:rFonts w:eastAsia="Times New Roman" w:cstheme="minorHAnsi"/>
+          <w:color w:val="050505"/>
+          <w:kern w:val="0"/>
+          <w:sz w:val="24"/>
+          <w:szCs w:val="24"/>
+          <w:lang w:eastAsia="bg-BG"/>
+          <w14:ligatures w14:val="none"/>
+        </w:rPr>
+      </w:pPr>
+      <w:r>
+        <w:rPr>
+          <w:rFonts w:eastAsia="Times New Roman" w:cstheme="minorHAnsi"/>
+          <w:color w:val="050505"/>
+          <w:kern w:val="0"/>
+          <w:sz w:val="24"/>
+          <w:szCs w:val="24"/>
           <w:lang w:eastAsia="bg-BG"/>
           <w14:ligatures w14:val="none"/>
         </w:rPr>
@@ -295,11 +296,11 @@
         <w:shd w:val="clear" w:color="auto" w:fill="FFFFFF"/>
         <w:spacing w:after="0" w:line="240" w:lineRule="auto"/>
         <w:rPr>
-          <w:rFonts w:ascii="inherit" w:eastAsia="Times New Roman" w:hAnsi="inherit" w:cs="Segoe UI Historic"/>
-          <w:color w:val="050505"/>
-          <w:kern w:val="0"/>
-          <w:sz w:val="23"/>
-          <w:szCs w:val="23"/>
+          <w:rFonts w:eastAsia="Times New Roman" w:cstheme="minorHAnsi"/>
+          <w:color w:val="050505"/>
+          <w:kern w:val="0"/>
+          <w:sz w:val="24"/>
+          <w:szCs w:val="24"/>
           <w:lang w:eastAsia="bg-BG"/>
           <w14:ligatures w14:val="none"/>
         </w:rPr>
@@ -307,11 +308,11 @@
       <w:hyperlink r:id="rId7" w:tgtFrame="_blank" w:history="1">
         <w:r>
           <w:rPr>
-            <w:rFonts w:ascii="inherit" w:eastAsia="Times New Roman" w:hAnsi="inherit" w:cs="Segoe UI Historic"/>
+            <w:rFonts w:eastAsia="Times New Roman" w:cstheme="minorHAnsi"/>
             <w:color w:val="0000FF"/>
             <w:kern w:val="0"/>
-            <w:sz w:val="23"/>
-            <w:szCs w:val="23"/>
+            <w:sz w:val="24"/>
+            <w:szCs w:val="24"/>
             <w:u w:val="single"/>
             <w:bdr w:val="none" w:sz="0" w:space="0" w:color="auto" w:frame="1"/>
             <w:lang w:eastAsia="bg-BG"/>
@@ -326,37 +327,37 @@
         <w:shd w:val="clear" w:color="auto" w:fill="FFFFFF"/>
         <w:spacing w:after="0" w:line="240" w:lineRule="auto"/>
         <w:rPr>
-          <w:rFonts w:ascii="inherit" w:eastAsia="Times New Roman" w:hAnsi="inherit" w:cs="Segoe UI Historic"/>
-          <w:color w:val="050505"/>
-          <w:kern w:val="0"/>
-          <w:sz w:val="23"/>
-          <w:szCs w:val="23"/>
-          <w:lang w:eastAsia="bg-BG"/>
-          <w14:ligatures w14:val="none"/>
-        </w:rPr>
-      </w:pPr>
-    </w:p>
-    <w:p>
-      <w:pPr>
-        <w:shd w:val="clear" w:color="auto" w:fill="FFFFFF"/>
-        <w:spacing w:after="0" w:line="240" w:lineRule="auto"/>
-        <w:rPr>
-          <w:rFonts w:ascii="inherit" w:eastAsia="Times New Roman" w:hAnsi="inherit" w:cs="Segoe UI Historic"/>
-          <w:color w:val="050505"/>
-          <w:kern w:val="0"/>
-          <w:sz w:val="23"/>
-          <w:szCs w:val="23"/>
-          <w:lang w:eastAsia="bg-BG"/>
-          <w14:ligatures w14:val="none"/>
-        </w:rPr>
-      </w:pPr>
-      <w:r>
-        <w:rPr>
-          <w:rFonts w:ascii="inherit" w:eastAsia="Times New Roman" w:hAnsi="inherit" w:cs="Segoe UI Historic"/>
-          <w:color w:val="050505"/>
-          <w:kern w:val="0"/>
-          <w:sz w:val="23"/>
-          <w:szCs w:val="23"/>
+          <w:rFonts w:eastAsia="Times New Roman" w:cstheme="minorHAnsi"/>
+          <w:color w:val="050505"/>
+          <w:kern w:val="0"/>
+          <w:sz w:val="24"/>
+          <w:szCs w:val="24"/>
+          <w:lang w:eastAsia="bg-BG"/>
+          <w14:ligatures w14:val="none"/>
+        </w:rPr>
+      </w:pPr>
+    </w:p>
+    <w:p>
+      <w:pPr>
+        <w:shd w:val="clear" w:color="auto" w:fill="FFFFFF"/>
+        <w:spacing w:after="0" w:line="240" w:lineRule="auto"/>
+        <w:rPr>
+          <w:rFonts w:eastAsia="Times New Roman" w:cstheme="minorHAnsi"/>
+          <w:color w:val="050505"/>
+          <w:kern w:val="0"/>
+          <w:sz w:val="24"/>
+          <w:szCs w:val="24"/>
+          <w:lang w:eastAsia="bg-BG"/>
+          <w14:ligatures w14:val="none"/>
+        </w:rPr>
+      </w:pPr>
+      <w:r>
+        <w:rPr>
+          <w:rFonts w:eastAsia="Times New Roman" w:cstheme="minorHAnsi"/>
+          <w:color w:val="050505"/>
+          <w:kern w:val="0"/>
+          <w:sz w:val="24"/>
+          <w:szCs w:val="24"/>
           <w:lang w:eastAsia="bg-BG"/>
           <w14:ligatures w14:val="none"/>
         </w:rPr>
@@ -368,11 +369,11 @@
         <w:shd w:val="clear" w:color="auto" w:fill="FFFFFF"/>
         <w:spacing w:after="0" w:line="240" w:lineRule="auto"/>
         <w:rPr>
-          <w:rFonts w:ascii="inherit" w:eastAsia="Times New Roman" w:hAnsi="inherit" w:cs="Segoe UI Historic"/>
-          <w:color w:val="050505"/>
-          <w:kern w:val="0"/>
-          <w:sz w:val="23"/>
-          <w:szCs w:val="23"/>
+          <w:rFonts w:eastAsia="Times New Roman" w:cstheme="minorHAnsi"/>
+          <w:color w:val="050505"/>
+          <w:kern w:val="0"/>
+          <w:sz w:val="24"/>
+          <w:szCs w:val="24"/>
           <w:lang w:eastAsia="bg-BG"/>
           <w14:ligatures w14:val="none"/>
         </w:rPr>
@@ -380,11 +381,11 @@
       <w:hyperlink r:id="rId8" w:tgtFrame="_blank" w:history="1">
         <w:r>
           <w:rPr>
-            <w:rFonts w:ascii="inherit" w:eastAsia="Times New Roman" w:hAnsi="inherit" w:cs="Segoe UI Historic"/>
+            <w:rFonts w:eastAsia="Times New Roman" w:cstheme="minorHAnsi"/>
             <w:color w:val="0000FF"/>
             <w:kern w:val="0"/>
-            <w:sz w:val="23"/>
-            <w:szCs w:val="23"/>
+            <w:sz w:val="24"/>
+            <w:szCs w:val="24"/>
             <w:u w:val="single"/>
             <w:bdr w:val="none" w:sz="0" w:space="0" w:color="auto" w:frame="1"/>
             <w:lang w:eastAsia="bg-BG"/>
@@ -399,37 +400,37 @@
         <w:shd w:val="clear" w:color="auto" w:fill="FFFFFF"/>
         <w:spacing w:after="0" w:line="240" w:lineRule="auto"/>
         <w:rPr>
-          <w:rFonts w:ascii="inherit" w:eastAsia="Times New Roman" w:hAnsi="inherit" w:cs="Segoe UI Historic"/>
-          <w:color w:val="050505"/>
-          <w:kern w:val="0"/>
-          <w:sz w:val="23"/>
-          <w:szCs w:val="23"/>
-          <w:lang w:eastAsia="bg-BG"/>
-          <w14:ligatures w14:val="none"/>
-        </w:rPr>
-      </w:pPr>
-    </w:p>
-    <w:p>
-      <w:pPr>
-        <w:shd w:val="clear" w:color="auto" w:fill="FFFFFF"/>
-        <w:spacing w:after="0" w:line="240" w:lineRule="auto"/>
-        <w:rPr>
-          <w:rFonts w:ascii="inherit" w:eastAsia="Times New Roman" w:hAnsi="inherit" w:cs="Segoe UI Historic"/>
-          <w:color w:val="050505"/>
-          <w:kern w:val="0"/>
-          <w:sz w:val="23"/>
-          <w:szCs w:val="23"/>
-          <w:lang w:eastAsia="bg-BG"/>
-          <w14:ligatures w14:val="none"/>
-        </w:rPr>
-      </w:pPr>
-      <w:r>
-        <w:rPr>
-          <w:rFonts w:ascii="inherit" w:eastAsia="Times New Roman" w:hAnsi="inherit" w:cs="Segoe UI Historic"/>
-          <w:color w:val="050505"/>
-          <w:kern w:val="0"/>
-          <w:sz w:val="23"/>
-          <w:szCs w:val="23"/>
+          <w:rFonts w:eastAsia="Times New Roman" w:cstheme="minorHAnsi"/>
+          <w:color w:val="050505"/>
+          <w:kern w:val="0"/>
+          <w:sz w:val="24"/>
+          <w:szCs w:val="24"/>
+          <w:lang w:eastAsia="bg-BG"/>
+          <w14:ligatures w14:val="none"/>
+        </w:rPr>
+      </w:pPr>
+    </w:p>
+    <w:p>
+      <w:pPr>
+        <w:shd w:val="clear" w:color="auto" w:fill="FFFFFF"/>
+        <w:spacing w:after="0" w:line="240" w:lineRule="auto"/>
+        <w:rPr>
+          <w:rFonts w:eastAsia="Times New Roman" w:cstheme="minorHAnsi"/>
+          <w:color w:val="050505"/>
+          <w:kern w:val="0"/>
+          <w:sz w:val="24"/>
+          <w:szCs w:val="24"/>
+          <w:lang w:eastAsia="bg-BG"/>
+          <w14:ligatures w14:val="none"/>
+        </w:rPr>
+      </w:pPr>
+      <w:r>
+        <w:rPr>
+          <w:rFonts w:eastAsia="Times New Roman" w:cstheme="minorHAnsi"/>
+          <w:color w:val="050505"/>
+          <w:kern w:val="0"/>
+          <w:sz w:val="24"/>
+          <w:szCs w:val="24"/>
           <w:lang w:eastAsia="bg-BG"/>
           <w14:ligatures w14:val="none"/>
         </w:rPr>
@@ -441,11 +442,11 @@
         <w:shd w:val="clear" w:color="auto" w:fill="FFFFFF"/>
         <w:spacing w:after="0" w:line="240" w:lineRule="auto"/>
         <w:rPr>
-          <w:rFonts w:ascii="inherit" w:eastAsia="Times New Roman" w:hAnsi="inherit" w:cs="Segoe UI Historic"/>
-          <w:color w:val="050505"/>
-          <w:kern w:val="0"/>
-          <w:sz w:val="23"/>
-          <w:szCs w:val="23"/>
+          <w:rFonts w:eastAsia="Times New Roman" w:cstheme="minorHAnsi"/>
+          <w:color w:val="050505"/>
+          <w:kern w:val="0"/>
+          <w:sz w:val="24"/>
+          <w:szCs w:val="24"/>
           <w:lang w:eastAsia="bg-BG"/>
           <w14:ligatures w14:val="none"/>
         </w:rPr>
@@ -453,11 +454,11 @@
       <w:hyperlink r:id="rId9" w:tgtFrame="_blank" w:history="1">
         <w:r>
           <w:rPr>
-            <w:rFonts w:ascii="inherit" w:eastAsia="Times New Roman" w:hAnsi="inherit" w:cs="Segoe UI Historic"/>
+            <w:rFonts w:eastAsia="Times New Roman" w:cstheme="minorHAnsi"/>
             <w:color w:val="0000FF"/>
             <w:kern w:val="0"/>
-            <w:sz w:val="23"/>
-            <w:szCs w:val="23"/>
+            <w:sz w:val="24"/>
+            <w:szCs w:val="24"/>
             <w:u w:val="single"/>
             <w:bdr w:val="none" w:sz="0" w:space="0" w:color="auto" w:frame="1"/>
             <w:lang w:eastAsia="bg-BG"/>
@@ -472,37 +473,37 @@
         <w:shd w:val="clear" w:color="auto" w:fill="FFFFFF"/>
         <w:spacing w:after="0" w:line="240" w:lineRule="auto"/>
         <w:rPr>
-          <w:rFonts w:ascii="inherit" w:eastAsia="Times New Roman" w:hAnsi="inherit" w:cs="Segoe UI Historic"/>
-          <w:color w:val="050505"/>
-          <w:kern w:val="0"/>
-          <w:sz w:val="23"/>
-          <w:szCs w:val="23"/>
-          <w:lang w:eastAsia="bg-BG"/>
-          <w14:ligatures w14:val="none"/>
-        </w:rPr>
-      </w:pPr>
-    </w:p>
-    <w:p>
-      <w:pPr>
-        <w:shd w:val="clear" w:color="auto" w:fill="FFFFFF"/>
-        <w:spacing w:after="0" w:line="240" w:lineRule="auto"/>
-        <w:rPr>
-          <w:rFonts w:ascii="inherit" w:eastAsia="Times New Roman" w:hAnsi="inherit" w:cs="Segoe UI Historic"/>
-          <w:color w:val="050505"/>
-          <w:kern w:val="0"/>
-          <w:sz w:val="23"/>
-          <w:szCs w:val="23"/>
-          <w:lang w:eastAsia="bg-BG"/>
-          <w14:ligatures w14:val="none"/>
-        </w:rPr>
-      </w:pPr>
-      <w:r>
-        <w:rPr>
-          <w:rFonts w:ascii="inherit" w:eastAsia="Times New Roman" w:hAnsi="inherit" w:cs="Segoe UI Historic"/>
-          <w:color w:val="050505"/>
-          <w:kern w:val="0"/>
-          <w:sz w:val="23"/>
-          <w:szCs w:val="23"/>
+          <w:rFonts w:eastAsia="Times New Roman" w:cstheme="minorHAnsi"/>
+          <w:color w:val="050505"/>
+          <w:kern w:val="0"/>
+          <w:sz w:val="24"/>
+          <w:szCs w:val="24"/>
+          <w:lang w:eastAsia="bg-BG"/>
+          <w14:ligatures w14:val="none"/>
+        </w:rPr>
+      </w:pPr>
+    </w:p>
+    <w:p>
+      <w:pPr>
+        <w:shd w:val="clear" w:color="auto" w:fill="FFFFFF"/>
+        <w:spacing w:after="0" w:line="240" w:lineRule="auto"/>
+        <w:rPr>
+          <w:rFonts w:eastAsia="Times New Roman" w:cstheme="minorHAnsi"/>
+          <w:color w:val="050505"/>
+          <w:kern w:val="0"/>
+          <w:sz w:val="24"/>
+          <w:szCs w:val="24"/>
+          <w:lang w:eastAsia="bg-BG"/>
+          <w14:ligatures w14:val="none"/>
+        </w:rPr>
+      </w:pPr>
+      <w:r>
+        <w:rPr>
+          <w:rFonts w:eastAsia="Times New Roman" w:cstheme="minorHAnsi"/>
+          <w:color w:val="050505"/>
+          <w:kern w:val="0"/>
+          <w:sz w:val="24"/>
+          <w:szCs w:val="24"/>
           <w:lang w:eastAsia="bg-BG"/>
           <w14:ligatures w14:val="none"/>
         </w:rPr>
@@ -514,11 +515,11 @@
         <w:shd w:val="clear" w:color="auto" w:fill="FFFFFF"/>
         <w:spacing w:after="0" w:line="240" w:lineRule="auto"/>
         <w:rPr>
-          <w:rFonts w:ascii="inherit" w:eastAsia="Times New Roman" w:hAnsi="inherit" w:cs="Segoe UI Historic"/>
-          <w:color w:val="050505"/>
-          <w:kern w:val="0"/>
-          <w:sz w:val="23"/>
-          <w:szCs w:val="23"/>
+          <w:rFonts w:eastAsia="Times New Roman" w:cstheme="minorHAnsi"/>
+          <w:color w:val="050505"/>
+          <w:kern w:val="0"/>
+          <w:sz w:val="24"/>
+          <w:szCs w:val="24"/>
           <w:lang w:eastAsia="bg-BG"/>
           <w14:ligatures w14:val="none"/>
         </w:rPr>
@@ -526,11 +527,11 @@
       <w:hyperlink r:id="rId10" w:tgtFrame="_blank" w:history="1">
         <w:r>
           <w:rPr>
-            <w:rFonts w:ascii="inherit" w:eastAsia="Times New Roman" w:hAnsi="inherit" w:cs="Segoe UI Historic"/>
+            <w:rFonts w:eastAsia="Times New Roman" w:cstheme="minorHAnsi"/>
             <w:color w:val="0000FF"/>
             <w:kern w:val="0"/>
-            <w:sz w:val="23"/>
-            <w:szCs w:val="23"/>
+            <w:sz w:val="24"/>
+            <w:szCs w:val="24"/>
             <w:u w:val="single"/>
             <w:bdr w:val="none" w:sz="0" w:space="0" w:color="auto" w:frame="1"/>
             <w:lang w:eastAsia="bg-BG"/>
@@ -545,37 +546,37 @@
         <w:shd w:val="clear" w:color="auto" w:fill="FFFFFF"/>
         <w:spacing w:after="0" w:line="240" w:lineRule="auto"/>
         <w:rPr>
-          <w:rFonts w:ascii="inherit" w:eastAsia="Times New Roman" w:hAnsi="inherit" w:cs="Segoe UI Historic"/>
-          <w:color w:val="050505"/>
-          <w:kern w:val="0"/>
-          <w:sz w:val="23"/>
-          <w:szCs w:val="23"/>
-          <w:lang w:eastAsia="bg-BG"/>
-          <w14:ligatures w14:val="none"/>
-        </w:rPr>
-      </w:pPr>
-    </w:p>
-    <w:p>
-      <w:pPr>
-        <w:shd w:val="clear" w:color="auto" w:fill="FFFFFF"/>
-        <w:spacing w:after="0" w:line="240" w:lineRule="auto"/>
-        <w:rPr>
-          <w:rFonts w:ascii="inherit" w:eastAsia="Times New Roman" w:hAnsi="inherit" w:cs="Segoe UI Historic"/>
-          <w:color w:val="050505"/>
-          <w:kern w:val="0"/>
-          <w:sz w:val="23"/>
-          <w:szCs w:val="23"/>
-          <w:lang w:eastAsia="bg-BG"/>
-          <w14:ligatures w14:val="none"/>
-        </w:rPr>
-      </w:pPr>
-      <w:r>
-        <w:rPr>
-          <w:rFonts w:ascii="inherit" w:eastAsia="Times New Roman" w:hAnsi="inherit" w:cs="Segoe UI Historic"/>
-          <w:color w:val="050505"/>
-          <w:kern w:val="0"/>
-          <w:sz w:val="23"/>
-          <w:szCs w:val="23"/>
+          <w:rFonts w:eastAsia="Times New Roman" w:cstheme="minorHAnsi"/>
+          <w:color w:val="050505"/>
+          <w:kern w:val="0"/>
+          <w:sz w:val="24"/>
+          <w:szCs w:val="24"/>
+          <w:lang w:eastAsia="bg-BG"/>
+          <w14:ligatures w14:val="none"/>
+        </w:rPr>
+      </w:pPr>
+    </w:p>
+    <w:p>
+      <w:pPr>
+        <w:shd w:val="clear" w:color="auto" w:fill="FFFFFF"/>
+        <w:spacing w:after="0" w:line="240" w:lineRule="auto"/>
+        <w:rPr>
+          <w:rFonts w:eastAsia="Times New Roman" w:cstheme="minorHAnsi"/>
+          <w:color w:val="050505"/>
+          <w:kern w:val="0"/>
+          <w:sz w:val="24"/>
+          <w:szCs w:val="24"/>
+          <w:lang w:eastAsia="bg-BG"/>
+          <w14:ligatures w14:val="none"/>
+        </w:rPr>
+      </w:pPr>
+      <w:r>
+        <w:rPr>
+          <w:rFonts w:eastAsia="Times New Roman" w:cstheme="minorHAnsi"/>
+          <w:color w:val="050505"/>
+          <w:kern w:val="0"/>
+          <w:sz w:val="24"/>
+          <w:szCs w:val="24"/>
           <w:lang w:eastAsia="bg-BG"/>
           <w14:ligatures w14:val="none"/>
         </w:rPr>
@@ -587,11 +588,11 @@
         <w:shd w:val="clear" w:color="auto" w:fill="FFFFFF"/>
         <w:spacing w:after="0" w:line="240" w:lineRule="auto"/>
         <w:rPr>
-          <w:rFonts w:ascii="inherit" w:eastAsia="Times New Roman" w:hAnsi="inherit" w:cs="Segoe UI Historic"/>
-          <w:color w:val="050505"/>
-          <w:kern w:val="0"/>
-          <w:sz w:val="23"/>
-          <w:szCs w:val="23"/>
+          <w:rFonts w:eastAsia="Times New Roman" w:cstheme="minorHAnsi"/>
+          <w:color w:val="050505"/>
+          <w:kern w:val="0"/>
+          <w:sz w:val="24"/>
+          <w:szCs w:val="24"/>
           <w:lang w:eastAsia="bg-BG"/>
           <w14:ligatures w14:val="none"/>
         </w:rPr>
@@ -599,11 +600,11 @@
       <w:hyperlink r:id="rId11" w:tgtFrame="_blank" w:history="1">
         <w:r>
           <w:rPr>
-            <w:rFonts w:ascii="inherit" w:eastAsia="Times New Roman" w:hAnsi="inherit" w:cs="Segoe UI Historic"/>
+            <w:rFonts w:eastAsia="Times New Roman" w:cstheme="minorHAnsi"/>
             <w:color w:val="0000FF"/>
             <w:kern w:val="0"/>
-            <w:sz w:val="23"/>
-            <w:szCs w:val="23"/>
+            <w:sz w:val="24"/>
+            <w:szCs w:val="24"/>
             <w:u w:val="single"/>
             <w:bdr w:val="none" w:sz="0" w:space="0" w:color="auto" w:frame="1"/>
             <w:lang w:eastAsia="bg-BG"/>
@@ -618,37 +619,37 @@
         <w:shd w:val="clear" w:color="auto" w:fill="FFFFFF"/>
         <w:spacing w:after="0" w:line="240" w:lineRule="auto"/>
         <w:rPr>
-          <w:rFonts w:ascii="inherit" w:eastAsia="Times New Roman" w:hAnsi="inherit" w:cs="Segoe UI Historic"/>
-          <w:color w:val="050505"/>
-          <w:kern w:val="0"/>
-          <w:sz w:val="23"/>
-          <w:szCs w:val="23"/>
-          <w:lang w:eastAsia="bg-BG"/>
-          <w14:ligatures w14:val="none"/>
-        </w:rPr>
-      </w:pPr>
-    </w:p>
-    <w:p>
-      <w:pPr>
-        <w:shd w:val="clear" w:color="auto" w:fill="FFFFFF"/>
-        <w:spacing w:after="0" w:line="240" w:lineRule="auto"/>
-        <w:rPr>
-          <w:rFonts w:ascii="inherit" w:eastAsia="Times New Roman" w:hAnsi="inherit" w:cs="Segoe UI Historic"/>
-          <w:color w:val="050505"/>
-          <w:kern w:val="0"/>
-          <w:sz w:val="23"/>
-          <w:szCs w:val="23"/>
-          <w:lang w:eastAsia="bg-BG"/>
-          <w14:ligatures w14:val="none"/>
-        </w:rPr>
-      </w:pPr>
-      <w:r>
-        <w:rPr>
-          <w:rFonts w:ascii="inherit" w:eastAsia="Times New Roman" w:hAnsi="inherit" w:cs="Segoe UI Historic"/>
-          <w:color w:val="050505"/>
-          <w:kern w:val="0"/>
-          <w:sz w:val="23"/>
-          <w:szCs w:val="23"/>
+          <w:rFonts w:eastAsia="Times New Roman" w:cstheme="minorHAnsi"/>
+          <w:color w:val="050505"/>
+          <w:kern w:val="0"/>
+          <w:sz w:val="24"/>
+          <w:szCs w:val="24"/>
+          <w:lang w:eastAsia="bg-BG"/>
+          <w14:ligatures w14:val="none"/>
+        </w:rPr>
+      </w:pPr>
+    </w:p>
+    <w:p>
+      <w:pPr>
+        <w:shd w:val="clear" w:color="auto" w:fill="FFFFFF"/>
+        <w:spacing w:after="0" w:line="240" w:lineRule="auto"/>
+        <w:rPr>
+          <w:rFonts w:eastAsia="Times New Roman" w:cstheme="minorHAnsi"/>
+          <w:color w:val="050505"/>
+          <w:kern w:val="0"/>
+          <w:sz w:val="24"/>
+          <w:szCs w:val="24"/>
+          <w:lang w:eastAsia="bg-BG"/>
+          <w14:ligatures w14:val="none"/>
+        </w:rPr>
+      </w:pPr>
+      <w:r>
+        <w:rPr>
+          <w:rFonts w:eastAsia="Times New Roman" w:cstheme="minorHAnsi"/>
+          <w:color w:val="050505"/>
+          <w:kern w:val="0"/>
+          <w:sz w:val="24"/>
+          <w:szCs w:val="24"/>
           <w:lang w:val="en-US" w:eastAsia="bg-BG"/>
           <w14:ligatures w14:val="none"/>
         </w:rPr>
@@ -656,11 +657,11 @@
       </w:r>
       <w:r>
         <w:rPr>
-          <w:rFonts w:ascii="inherit" w:eastAsia="Times New Roman" w:hAnsi="inherit" w:cs="Segoe UI Historic"/>
-          <w:color w:val="050505"/>
-          <w:kern w:val="0"/>
-          <w:sz w:val="23"/>
-          <w:szCs w:val="23"/>
+          <w:rFonts w:eastAsia="Times New Roman" w:cstheme="minorHAnsi"/>
+          <w:color w:val="050505"/>
+          <w:kern w:val="0"/>
+          <w:sz w:val="24"/>
+          <w:szCs w:val="24"/>
           <w:lang w:eastAsia="bg-BG"/>
           <w14:ligatures w14:val="none"/>
         </w:rPr>
@@ -669,11 +670,11 @@
       <w:proofErr w:type="spellStart"/>
       <w:r>
         <w:rPr>
-          <w:rFonts w:ascii="inherit" w:eastAsia="Times New Roman" w:hAnsi="inherit" w:cs="Segoe UI Historic"/>
-          <w:color w:val="050505"/>
-          <w:kern w:val="0"/>
-          <w:sz w:val="23"/>
-          <w:szCs w:val="23"/>
+          <w:rFonts w:eastAsia="Times New Roman" w:cstheme="minorHAnsi"/>
+          <w:color w:val="050505"/>
+          <w:kern w:val="0"/>
+          <w:sz w:val="24"/>
+          <w:szCs w:val="24"/>
           <w:lang w:val="en-US" w:eastAsia="bg-BG"/>
           <w14:ligatures w14:val="none"/>
         </w:rPr>
@@ -682,11 +683,11 @@
       <w:proofErr w:type="spellEnd"/>
       <w:r>
         <w:rPr>
-          <w:rFonts w:ascii="inherit" w:eastAsia="Times New Roman" w:hAnsi="inherit" w:cs="Segoe UI Historic"/>
-          <w:color w:val="050505"/>
-          <w:kern w:val="0"/>
-          <w:sz w:val="23"/>
-          <w:szCs w:val="23"/>
+          <w:rFonts w:eastAsia="Times New Roman" w:cstheme="minorHAnsi"/>
+          <w:color w:val="050505"/>
+          <w:kern w:val="0"/>
+          <w:sz w:val="24"/>
+          <w:szCs w:val="24"/>
           <w:lang w:eastAsia="bg-BG"/>
           <w14:ligatures w14:val="none"/>
         </w:rPr>
@@ -694,11 +695,11 @@
       </w:r>
       <w:r>
         <w:rPr>
-          <w:rFonts w:ascii="inherit" w:eastAsia="Times New Roman" w:hAnsi="inherit" w:cs="Segoe UI Historic"/>
-          <w:color w:val="050505"/>
-          <w:kern w:val="0"/>
-          <w:sz w:val="23"/>
-          <w:szCs w:val="23"/>
+          <w:rFonts w:eastAsia="Times New Roman" w:cstheme="minorHAnsi"/>
+          <w:color w:val="050505"/>
+          <w:kern w:val="0"/>
+          <w:sz w:val="24"/>
+          <w:szCs w:val="24"/>
           <w:lang w:val="en-US" w:eastAsia="bg-BG"/>
           <w14:ligatures w14:val="none"/>
         </w:rPr>
@@ -706,11 +707,11 @@
       </w:r>
       <w:r>
         <w:rPr>
-          <w:rFonts w:ascii="inherit" w:eastAsia="Times New Roman" w:hAnsi="inherit" w:cs="Segoe UI Historic"/>
-          <w:color w:val="050505"/>
-          <w:kern w:val="0"/>
-          <w:sz w:val="23"/>
-          <w:szCs w:val="23"/>
+          <w:rFonts w:eastAsia="Times New Roman" w:cstheme="minorHAnsi"/>
+          <w:color w:val="050505"/>
+          <w:kern w:val="0"/>
+          <w:sz w:val="24"/>
+          <w:szCs w:val="24"/>
           <w:lang w:eastAsia="bg-BG"/>
           <w14:ligatures w14:val="none"/>
         </w:rPr>
@@ -722,11 +723,11 @@
         <w:shd w:val="clear" w:color="auto" w:fill="FFFFFF"/>
         <w:spacing w:after="0" w:line="240" w:lineRule="auto"/>
         <w:rPr>
-          <w:rFonts w:ascii="inherit" w:eastAsia="Times New Roman" w:hAnsi="inherit" w:cs="Segoe UI Historic"/>
-          <w:color w:val="050505"/>
-          <w:kern w:val="0"/>
-          <w:sz w:val="23"/>
-          <w:szCs w:val="23"/>
+          <w:rFonts w:eastAsia="Times New Roman" w:cstheme="minorHAnsi"/>
+          <w:color w:val="050505"/>
+          <w:kern w:val="0"/>
+          <w:sz w:val="24"/>
+          <w:szCs w:val="24"/>
           <w:lang w:eastAsia="bg-BG"/>
           <w14:ligatures w14:val="none"/>
         </w:rPr>
@@ -734,11 +735,11 @@
       <w:hyperlink r:id="rId12" w:tgtFrame="_blank" w:history="1">
         <w:r>
           <w:rPr>
-            <w:rFonts w:ascii="inherit" w:eastAsia="Times New Roman" w:hAnsi="inherit" w:cs="Segoe UI Historic"/>
+            <w:rFonts w:eastAsia="Times New Roman" w:cstheme="minorHAnsi"/>
             <w:color w:val="0000FF"/>
             <w:kern w:val="0"/>
-            <w:sz w:val="23"/>
-            <w:szCs w:val="23"/>
+            <w:sz w:val="24"/>
+            <w:szCs w:val="24"/>
             <w:u w:val="single"/>
             <w:bdr w:val="none" w:sz="0" w:space="0" w:color="auto" w:frame="1"/>
             <w:lang w:eastAsia="bg-BG"/>
@@ -753,37 +754,37 @@
         <w:shd w:val="clear" w:color="auto" w:fill="FFFFFF"/>
         <w:spacing w:after="0" w:line="240" w:lineRule="auto"/>
         <w:rPr>
-          <w:rFonts w:ascii="inherit" w:eastAsia="Times New Roman" w:hAnsi="inherit" w:cs="Segoe UI Historic"/>
-          <w:color w:val="050505"/>
-          <w:kern w:val="0"/>
-          <w:sz w:val="23"/>
-          <w:szCs w:val="23"/>
-          <w:lang w:eastAsia="bg-BG"/>
-          <w14:ligatures w14:val="none"/>
-        </w:rPr>
-      </w:pPr>
-    </w:p>
-    <w:p>
-      <w:pPr>
-        <w:shd w:val="clear" w:color="auto" w:fill="FFFFFF"/>
-        <w:spacing w:after="0" w:line="240" w:lineRule="auto"/>
-        <w:rPr>
-          <w:rFonts w:ascii="inherit" w:eastAsia="Times New Roman" w:hAnsi="inherit" w:cs="Segoe UI Historic"/>
-          <w:color w:val="050505"/>
-          <w:kern w:val="0"/>
-          <w:sz w:val="23"/>
-          <w:szCs w:val="23"/>
-          <w:lang w:eastAsia="bg-BG"/>
-          <w14:ligatures w14:val="none"/>
-        </w:rPr>
-      </w:pPr>
-      <w:r>
-        <w:rPr>
-          <w:rFonts w:ascii="inherit" w:eastAsia="Times New Roman" w:hAnsi="inherit" w:cs="Segoe UI Historic"/>
-          <w:color w:val="050505"/>
-          <w:kern w:val="0"/>
-          <w:sz w:val="23"/>
-          <w:szCs w:val="23"/>
+          <w:rFonts w:eastAsia="Times New Roman" w:cstheme="minorHAnsi"/>
+          <w:color w:val="050505"/>
+          <w:kern w:val="0"/>
+          <w:sz w:val="24"/>
+          <w:szCs w:val="24"/>
+          <w:lang w:eastAsia="bg-BG"/>
+          <w14:ligatures w14:val="none"/>
+        </w:rPr>
+      </w:pPr>
+    </w:p>
+    <w:p>
+      <w:pPr>
+        <w:shd w:val="clear" w:color="auto" w:fill="FFFFFF"/>
+        <w:spacing w:after="0" w:line="240" w:lineRule="auto"/>
+        <w:rPr>
+          <w:rFonts w:eastAsia="Times New Roman" w:cstheme="minorHAnsi"/>
+          <w:color w:val="050505"/>
+          <w:kern w:val="0"/>
+          <w:sz w:val="24"/>
+          <w:szCs w:val="24"/>
+          <w:lang w:eastAsia="bg-BG"/>
+          <w14:ligatures w14:val="none"/>
+        </w:rPr>
+      </w:pPr>
+      <w:r>
+        <w:rPr>
+          <w:rFonts w:eastAsia="Times New Roman" w:cstheme="minorHAnsi"/>
+          <w:color w:val="050505"/>
+          <w:kern w:val="0"/>
+          <w:sz w:val="24"/>
+          <w:szCs w:val="24"/>
           <w:lang w:eastAsia="bg-BG"/>
           <w14:ligatures w14:val="none"/>
         </w:rPr>
@@ -795,11 +796,11 @@
         <w:shd w:val="clear" w:color="auto" w:fill="FFFFFF"/>
         <w:spacing w:after="0" w:line="240" w:lineRule="auto"/>
         <w:rPr>
-          <w:rFonts w:ascii="inherit" w:eastAsia="Times New Roman" w:hAnsi="inherit" w:cs="Segoe UI Historic"/>
-          <w:color w:val="050505"/>
-          <w:kern w:val="0"/>
-          <w:sz w:val="23"/>
-          <w:szCs w:val="23"/>
+          <w:rFonts w:eastAsia="Times New Roman" w:cstheme="minorHAnsi"/>
+          <w:color w:val="050505"/>
+          <w:kern w:val="0"/>
+          <w:sz w:val="24"/>
+          <w:szCs w:val="24"/>
           <w:lang w:eastAsia="bg-BG"/>
           <w14:ligatures w14:val="none"/>
         </w:rPr>
@@ -807,11 +808,11 @@
       <w:hyperlink r:id="rId13" w:tgtFrame="_blank" w:history="1">
         <w:r>
           <w:rPr>
-            <w:rFonts w:ascii="inherit" w:eastAsia="Times New Roman" w:hAnsi="inherit" w:cs="Segoe UI Historic"/>
+            <w:rFonts w:eastAsia="Times New Roman" w:cstheme="minorHAnsi"/>
             <w:color w:val="0000FF"/>
             <w:kern w:val="0"/>
-            <w:sz w:val="23"/>
-            <w:szCs w:val="23"/>
+            <w:sz w:val="24"/>
+            <w:szCs w:val="24"/>
             <w:u w:val="single"/>
             <w:bdr w:val="none" w:sz="0" w:space="0" w:color="auto" w:frame="1"/>
             <w:lang w:eastAsia="bg-BG"/>
@@ -826,37 +827,37 @@
         <w:shd w:val="clear" w:color="auto" w:fill="FFFFFF"/>
         <w:spacing w:after="0" w:line="240" w:lineRule="auto"/>
         <w:rPr>
-          <w:rFonts w:ascii="inherit" w:eastAsia="Times New Roman" w:hAnsi="inherit" w:cs="Segoe UI Historic"/>
-          <w:color w:val="050505"/>
-          <w:kern w:val="0"/>
-          <w:sz w:val="23"/>
-          <w:szCs w:val="23"/>
-          <w:lang w:eastAsia="bg-BG"/>
-          <w14:ligatures w14:val="none"/>
-        </w:rPr>
-      </w:pPr>
-    </w:p>
-    <w:p>
-      <w:pPr>
-        <w:shd w:val="clear" w:color="auto" w:fill="FFFFFF"/>
-        <w:spacing w:after="0" w:line="240" w:lineRule="auto"/>
-        <w:rPr>
-          <w:rFonts w:ascii="inherit" w:eastAsia="Times New Roman" w:hAnsi="inherit" w:cs="Segoe UI Historic"/>
-          <w:color w:val="050505"/>
-          <w:kern w:val="0"/>
-          <w:sz w:val="23"/>
-          <w:szCs w:val="23"/>
-          <w:lang w:eastAsia="bg-BG"/>
-          <w14:ligatures w14:val="none"/>
-        </w:rPr>
-      </w:pPr>
-      <w:r>
-        <w:rPr>
-          <w:rFonts w:ascii="inherit" w:eastAsia="Times New Roman" w:hAnsi="inherit" w:cs="Segoe UI Historic"/>
-          <w:color w:val="050505"/>
-          <w:kern w:val="0"/>
-          <w:sz w:val="23"/>
-          <w:szCs w:val="23"/>
+          <w:rFonts w:eastAsia="Times New Roman" w:cstheme="minorHAnsi"/>
+          <w:color w:val="050505"/>
+          <w:kern w:val="0"/>
+          <w:sz w:val="24"/>
+          <w:szCs w:val="24"/>
+          <w:lang w:eastAsia="bg-BG"/>
+          <w14:ligatures w14:val="none"/>
+        </w:rPr>
+      </w:pPr>
+    </w:p>
+    <w:p>
+      <w:pPr>
+        <w:shd w:val="clear" w:color="auto" w:fill="FFFFFF"/>
+        <w:spacing w:after="0" w:line="240" w:lineRule="auto"/>
+        <w:rPr>
+          <w:rFonts w:eastAsia="Times New Roman" w:cstheme="minorHAnsi"/>
+          <w:color w:val="050505"/>
+          <w:kern w:val="0"/>
+          <w:sz w:val="24"/>
+          <w:szCs w:val="24"/>
+          <w:lang w:eastAsia="bg-BG"/>
+          <w14:ligatures w14:val="none"/>
+        </w:rPr>
+      </w:pPr>
+      <w:r>
+        <w:rPr>
+          <w:rFonts w:eastAsia="Times New Roman" w:cstheme="minorHAnsi"/>
+          <w:color w:val="050505"/>
+          <w:kern w:val="0"/>
+          <w:sz w:val="24"/>
+          <w:szCs w:val="24"/>
           <w:lang w:eastAsia="bg-BG"/>
           <w14:ligatures w14:val="none"/>
         </w:rPr>
@@ -868,11 +869,11 @@
         <w:shd w:val="clear" w:color="auto" w:fill="FFFFFF"/>
         <w:spacing w:after="0" w:line="240" w:lineRule="auto"/>
         <w:rPr>
-          <w:rFonts w:ascii="inherit" w:eastAsia="Times New Roman" w:hAnsi="inherit" w:cs="Segoe UI Historic"/>
-          <w:color w:val="050505"/>
-          <w:kern w:val="0"/>
-          <w:sz w:val="23"/>
-          <w:szCs w:val="23"/>
+          <w:rFonts w:eastAsia="Times New Roman" w:cstheme="minorHAnsi"/>
+          <w:color w:val="050505"/>
+          <w:kern w:val="0"/>
+          <w:sz w:val="24"/>
+          <w:szCs w:val="24"/>
           <w:lang w:eastAsia="bg-BG"/>
           <w14:ligatures w14:val="none"/>
         </w:rPr>
@@ -880,11 +881,11 @@
       <w:hyperlink r:id="rId14" w:tgtFrame="_blank" w:history="1">
         <w:r>
           <w:rPr>
-            <w:rFonts w:ascii="inherit" w:eastAsia="Times New Roman" w:hAnsi="inherit" w:cs="Segoe UI Historic"/>
+            <w:rFonts w:eastAsia="Times New Roman" w:cstheme="minorHAnsi"/>
             <w:color w:val="0000FF"/>
             <w:kern w:val="0"/>
-            <w:sz w:val="23"/>
-            <w:szCs w:val="23"/>
+            <w:sz w:val="24"/>
+            <w:szCs w:val="24"/>
             <w:u w:val="single"/>
             <w:bdr w:val="none" w:sz="0" w:space="0" w:color="auto" w:frame="1"/>
             <w:lang w:eastAsia="bg-BG"/>
@@ -899,37 +900,37 @@
         <w:shd w:val="clear" w:color="auto" w:fill="FFFFFF"/>
         <w:spacing w:after="0" w:line="240" w:lineRule="auto"/>
         <w:rPr>
-          <w:rFonts w:ascii="inherit" w:eastAsia="Times New Roman" w:hAnsi="inherit" w:cs="Segoe UI Historic"/>
-          <w:color w:val="050505"/>
-          <w:kern w:val="0"/>
-          <w:sz w:val="23"/>
-          <w:szCs w:val="23"/>
-          <w:lang w:eastAsia="bg-BG"/>
-          <w14:ligatures w14:val="none"/>
-        </w:rPr>
-      </w:pPr>
-    </w:p>
-    <w:p>
-      <w:pPr>
-        <w:shd w:val="clear" w:color="auto" w:fill="FFFFFF"/>
-        <w:spacing w:after="0" w:line="240" w:lineRule="auto"/>
-        <w:rPr>
-          <w:rFonts w:ascii="inherit" w:eastAsia="Times New Roman" w:hAnsi="inherit" w:cs="Segoe UI Historic"/>
-          <w:color w:val="050505"/>
-          <w:kern w:val="0"/>
-          <w:sz w:val="23"/>
-          <w:szCs w:val="23"/>
-          <w:lang w:eastAsia="bg-BG"/>
-          <w14:ligatures w14:val="none"/>
-        </w:rPr>
-      </w:pPr>
-      <w:r>
-        <w:rPr>
-          <w:rFonts w:ascii="inherit" w:eastAsia="Times New Roman" w:hAnsi="inherit" w:cs="Segoe UI Historic"/>
-          <w:color w:val="050505"/>
-          <w:kern w:val="0"/>
-          <w:sz w:val="23"/>
-          <w:szCs w:val="23"/>
+          <w:rFonts w:eastAsia="Times New Roman" w:cstheme="minorHAnsi"/>
+          <w:color w:val="050505"/>
+          <w:kern w:val="0"/>
+          <w:sz w:val="24"/>
+          <w:szCs w:val="24"/>
+          <w:lang w:eastAsia="bg-BG"/>
+          <w14:ligatures w14:val="none"/>
+        </w:rPr>
+      </w:pPr>
+    </w:p>
+    <w:p>
+      <w:pPr>
+        <w:shd w:val="clear" w:color="auto" w:fill="FFFFFF"/>
+        <w:spacing w:after="0" w:line="240" w:lineRule="auto"/>
+        <w:rPr>
+          <w:rFonts w:eastAsia="Times New Roman" w:cstheme="minorHAnsi"/>
+          <w:color w:val="050505"/>
+          <w:kern w:val="0"/>
+          <w:sz w:val="24"/>
+          <w:szCs w:val="24"/>
+          <w:lang w:eastAsia="bg-BG"/>
+          <w14:ligatures w14:val="none"/>
+        </w:rPr>
+      </w:pPr>
+      <w:r>
+        <w:rPr>
+          <w:rFonts w:eastAsia="Times New Roman" w:cstheme="minorHAnsi"/>
+          <w:color w:val="050505"/>
+          <w:kern w:val="0"/>
+          <w:sz w:val="24"/>
+          <w:szCs w:val="24"/>
           <w:lang w:eastAsia="bg-BG"/>
           <w14:ligatures w14:val="none"/>
         </w:rPr>
@@ -941,11 +942,11 @@
         <w:shd w:val="clear" w:color="auto" w:fill="FFFFFF"/>
         <w:spacing w:after="0" w:line="240" w:lineRule="auto"/>
         <w:rPr>
-          <w:rFonts w:ascii="inherit" w:eastAsia="Times New Roman" w:hAnsi="inherit" w:cs="Segoe UI Historic"/>
-          <w:color w:val="050505"/>
-          <w:kern w:val="0"/>
-          <w:sz w:val="23"/>
-          <w:szCs w:val="23"/>
+          <w:rFonts w:eastAsia="Times New Roman" w:cstheme="minorHAnsi"/>
+          <w:color w:val="050505"/>
+          <w:kern w:val="0"/>
+          <w:sz w:val="24"/>
+          <w:szCs w:val="24"/>
           <w:lang w:eastAsia="bg-BG"/>
           <w14:ligatures w14:val="none"/>
         </w:rPr>
@@ -953,11 +954,11 @@
       <w:hyperlink r:id="rId15" w:tgtFrame="_blank" w:history="1">
         <w:r>
           <w:rPr>
-            <w:rFonts w:ascii="inherit" w:eastAsia="Times New Roman" w:hAnsi="inherit" w:cs="Segoe UI Historic"/>
+            <w:rFonts w:eastAsia="Times New Roman" w:cstheme="minorHAnsi"/>
             <w:color w:val="0000FF"/>
             <w:kern w:val="0"/>
-            <w:sz w:val="23"/>
-            <w:szCs w:val="23"/>
+            <w:sz w:val="24"/>
+            <w:szCs w:val="24"/>
             <w:u w:val="single"/>
             <w:bdr w:val="none" w:sz="0" w:space="0" w:color="auto" w:frame="1"/>
             <w:lang w:eastAsia="bg-BG"/>
@@ -972,37 +973,37 @@
         <w:shd w:val="clear" w:color="auto" w:fill="FFFFFF"/>
         <w:spacing w:after="0" w:line="240" w:lineRule="auto"/>
         <w:rPr>
-          <w:rFonts w:ascii="inherit" w:eastAsia="Times New Roman" w:hAnsi="inherit" w:cs="Segoe UI Historic"/>
-          <w:color w:val="050505"/>
-          <w:kern w:val="0"/>
-          <w:sz w:val="23"/>
-          <w:szCs w:val="23"/>
-          <w:lang w:eastAsia="bg-BG"/>
-          <w14:ligatures w14:val="none"/>
-        </w:rPr>
-      </w:pPr>
-    </w:p>
-    <w:p>
-      <w:pPr>
-        <w:shd w:val="clear" w:color="auto" w:fill="FFFFFF"/>
-        <w:spacing w:after="0" w:line="240" w:lineRule="auto"/>
-        <w:rPr>
-          <w:rFonts w:ascii="inherit" w:eastAsia="Times New Roman" w:hAnsi="inherit" w:cs="Segoe UI Historic"/>
-          <w:color w:val="050505"/>
-          <w:kern w:val="0"/>
-          <w:sz w:val="23"/>
-          <w:szCs w:val="23"/>
-          <w:lang w:eastAsia="bg-BG"/>
-          <w14:ligatures w14:val="none"/>
-        </w:rPr>
-      </w:pPr>
-      <w:r>
-        <w:rPr>
-          <w:rFonts w:ascii="inherit" w:eastAsia="Times New Roman" w:hAnsi="inherit" w:cs="Segoe UI Historic"/>
-          <w:color w:val="050505"/>
-          <w:kern w:val="0"/>
-          <w:sz w:val="23"/>
-          <w:szCs w:val="23"/>
+          <w:rFonts w:eastAsia="Times New Roman" w:cstheme="minorHAnsi"/>
+          <w:color w:val="050505"/>
+          <w:kern w:val="0"/>
+          <w:sz w:val="24"/>
+          <w:szCs w:val="24"/>
+          <w:lang w:eastAsia="bg-BG"/>
+          <w14:ligatures w14:val="none"/>
+        </w:rPr>
+      </w:pPr>
+    </w:p>
+    <w:p>
+      <w:pPr>
+        <w:shd w:val="clear" w:color="auto" w:fill="FFFFFF"/>
+        <w:spacing w:after="0" w:line="240" w:lineRule="auto"/>
+        <w:rPr>
+          <w:rFonts w:eastAsia="Times New Roman" w:cstheme="minorHAnsi"/>
+          <w:color w:val="050505"/>
+          <w:kern w:val="0"/>
+          <w:sz w:val="24"/>
+          <w:szCs w:val="24"/>
+          <w:lang w:eastAsia="bg-BG"/>
+          <w14:ligatures w14:val="none"/>
+        </w:rPr>
+      </w:pPr>
+      <w:r>
+        <w:rPr>
+          <w:rFonts w:eastAsia="Times New Roman" w:cstheme="minorHAnsi"/>
+          <w:color w:val="050505"/>
+          <w:kern w:val="0"/>
+          <w:sz w:val="24"/>
+          <w:szCs w:val="24"/>
           <w:lang w:eastAsia="bg-BG"/>
           <w14:ligatures w14:val="none"/>
         </w:rPr>
@@ -1014,11 +1015,11 @@
         <w:shd w:val="clear" w:color="auto" w:fill="FFFFFF"/>
         <w:spacing w:after="0" w:line="240" w:lineRule="auto"/>
         <w:rPr>
-          <w:rFonts w:ascii="inherit" w:eastAsia="Times New Roman" w:hAnsi="inherit" w:cs="Segoe UI Historic"/>
-          <w:color w:val="050505"/>
-          <w:kern w:val="0"/>
-          <w:sz w:val="23"/>
-          <w:szCs w:val="23"/>
+          <w:rFonts w:eastAsia="Times New Roman" w:cstheme="minorHAnsi"/>
+          <w:color w:val="050505"/>
+          <w:kern w:val="0"/>
+          <w:sz w:val="24"/>
+          <w:szCs w:val="24"/>
           <w:lang w:eastAsia="bg-BG"/>
           <w14:ligatures w14:val="none"/>
         </w:rPr>
@@ -1026,11 +1027,11 @@
       <w:hyperlink r:id="rId16" w:tgtFrame="_blank" w:history="1">
         <w:r>
           <w:rPr>
-            <w:rFonts w:ascii="inherit" w:eastAsia="Times New Roman" w:hAnsi="inherit" w:cs="Segoe UI Historic"/>
+            <w:rFonts w:eastAsia="Times New Roman" w:cstheme="minorHAnsi"/>
             <w:color w:val="0000FF"/>
             <w:kern w:val="0"/>
-            <w:sz w:val="23"/>
-            <w:szCs w:val="23"/>
+            <w:sz w:val="24"/>
+            <w:szCs w:val="24"/>
             <w:u w:val="single"/>
             <w:bdr w:val="none" w:sz="0" w:space="0" w:color="auto" w:frame="1"/>
             <w:lang w:eastAsia="bg-BG"/>
@@ -1045,37 +1046,37 @@
         <w:shd w:val="clear" w:color="auto" w:fill="FFFFFF"/>
         <w:spacing w:after="0" w:line="240" w:lineRule="auto"/>
         <w:rPr>
-          <w:rFonts w:ascii="inherit" w:eastAsia="Times New Roman" w:hAnsi="inherit" w:cs="Segoe UI Historic"/>
-          <w:color w:val="050505"/>
-          <w:kern w:val="0"/>
-          <w:sz w:val="23"/>
-          <w:szCs w:val="23"/>
-          <w:lang w:eastAsia="bg-BG"/>
-          <w14:ligatures w14:val="none"/>
-        </w:rPr>
-      </w:pPr>
-    </w:p>
-    <w:p>
-      <w:pPr>
-        <w:shd w:val="clear" w:color="auto" w:fill="FFFFFF"/>
-        <w:spacing w:after="0" w:line="240" w:lineRule="auto"/>
-        <w:rPr>
-          <w:rFonts w:ascii="inherit" w:eastAsia="Times New Roman" w:hAnsi="inherit" w:cs="Segoe UI Historic"/>
-          <w:color w:val="050505"/>
-          <w:kern w:val="0"/>
-          <w:sz w:val="23"/>
-          <w:szCs w:val="23"/>
-          <w:lang w:eastAsia="bg-BG"/>
-          <w14:ligatures w14:val="none"/>
-        </w:rPr>
-      </w:pPr>
-      <w:r>
-        <w:rPr>
-          <w:rFonts w:ascii="inherit" w:eastAsia="Times New Roman" w:hAnsi="inherit" w:cs="Segoe UI Historic"/>
-          <w:color w:val="050505"/>
-          <w:kern w:val="0"/>
-          <w:sz w:val="23"/>
-          <w:szCs w:val="23"/>
+          <w:rFonts w:eastAsia="Times New Roman" w:cstheme="minorHAnsi"/>
+          <w:color w:val="050505"/>
+          <w:kern w:val="0"/>
+          <w:sz w:val="24"/>
+          <w:szCs w:val="24"/>
+          <w:lang w:eastAsia="bg-BG"/>
+          <w14:ligatures w14:val="none"/>
+        </w:rPr>
+      </w:pPr>
+    </w:p>
+    <w:p>
+      <w:pPr>
+        <w:shd w:val="clear" w:color="auto" w:fill="FFFFFF"/>
+        <w:spacing w:after="0" w:line="240" w:lineRule="auto"/>
+        <w:rPr>
+          <w:rFonts w:eastAsia="Times New Roman" w:cstheme="minorHAnsi"/>
+          <w:color w:val="050505"/>
+          <w:kern w:val="0"/>
+          <w:sz w:val="24"/>
+          <w:szCs w:val="24"/>
+          <w:lang w:eastAsia="bg-BG"/>
+          <w14:ligatures w14:val="none"/>
+        </w:rPr>
+      </w:pPr>
+      <w:r>
+        <w:rPr>
+          <w:rFonts w:eastAsia="Times New Roman" w:cstheme="minorHAnsi"/>
+          <w:color w:val="050505"/>
+          <w:kern w:val="0"/>
+          <w:sz w:val="24"/>
+          <w:szCs w:val="24"/>
           <w:lang w:eastAsia="bg-BG"/>
           <w14:ligatures w14:val="none"/>
         </w:rPr>
@@ -1087,11 +1088,11 @@
         <w:shd w:val="clear" w:color="auto" w:fill="FFFFFF"/>
         <w:spacing w:after="0" w:line="240" w:lineRule="auto"/>
         <w:rPr>
-          <w:rFonts w:ascii="inherit" w:eastAsia="Times New Roman" w:hAnsi="inherit" w:cs="Segoe UI Historic"/>
-          <w:color w:val="050505"/>
-          <w:kern w:val="0"/>
-          <w:sz w:val="23"/>
-          <w:szCs w:val="23"/>
+          <w:rFonts w:eastAsia="Times New Roman" w:cstheme="minorHAnsi"/>
+          <w:color w:val="050505"/>
+          <w:kern w:val="0"/>
+          <w:sz w:val="24"/>
+          <w:szCs w:val="24"/>
           <w:lang w:eastAsia="bg-BG"/>
           <w14:ligatures w14:val="none"/>
         </w:rPr>
@@ -1099,11 +1100,11 @@
       <w:hyperlink r:id="rId17" w:tgtFrame="_blank" w:history="1">
         <w:r>
           <w:rPr>
-            <w:rFonts w:ascii="inherit" w:eastAsia="Times New Roman" w:hAnsi="inherit" w:cs="Segoe UI Historic"/>
+            <w:rFonts w:eastAsia="Times New Roman" w:cstheme="minorHAnsi"/>
             <w:color w:val="0000FF"/>
             <w:kern w:val="0"/>
-            <w:sz w:val="23"/>
-            <w:szCs w:val="23"/>
+            <w:sz w:val="24"/>
+            <w:szCs w:val="24"/>
             <w:u w:val="single"/>
             <w:bdr w:val="none" w:sz="0" w:space="0" w:color="auto" w:frame="1"/>
             <w:lang w:eastAsia="bg-BG"/>
@@ -1118,11 +1119,41 @@
         <w:shd w:val="clear" w:color="auto" w:fill="FFFFFF"/>
         <w:spacing w:after="0" w:line="240" w:lineRule="auto"/>
         <w:rPr>
-          <w:rFonts w:ascii="inherit" w:eastAsia="Times New Roman" w:hAnsi="inherit" w:cs="Segoe UI Historic"/>
-          <w:color w:val="050505"/>
-          <w:kern w:val="0"/>
-          <w:sz w:val="23"/>
-          <w:szCs w:val="23"/>
+          <w:rFonts w:eastAsia="Times New Roman" w:cstheme="minorHAnsi"/>
+          <w:color w:val="050505"/>
+          <w:kern w:val="0"/>
+          <w:sz w:val="24"/>
+          <w:szCs w:val="24"/>
+          <w:lang w:eastAsia="bg-BG"/>
+          <w14:ligatures w14:val="none"/>
+        </w:rPr>
+      </w:pPr>
+    </w:p>
+    <w:p>
+      <w:pPr>
+        <w:shd w:val="clear" w:color="auto" w:fill="FFFFFF"/>
+        <w:spacing w:after="0" w:line="240" w:lineRule="auto"/>
+        <w:rPr>
+          <w:rFonts w:eastAsia="Times New Roman" w:cstheme="minorHAnsi"/>
+          <w:color w:val="050505"/>
+          <w:kern w:val="0"/>
+          <w:sz w:val="24"/>
+          <w:szCs w:val="24"/>
+          <w:lang w:eastAsia="bg-BG"/>
+          <w14:ligatures w14:val="none"/>
+        </w:rPr>
+      </w:pPr>
+    </w:p>
+    <w:p>
+      <w:pPr>
+        <w:shd w:val="clear" w:color="auto" w:fill="FFFFFF"/>
+        <w:spacing w:after="0" w:line="240" w:lineRule="auto"/>
+        <w:rPr>
+          <w:rFonts w:eastAsia="Times New Roman" w:cstheme="minorHAnsi"/>
+          <w:color w:val="050505"/>
+          <w:kern w:val="0"/>
+          <w:sz w:val="24"/>
+          <w:szCs w:val="24"/>
           <w:lang w:eastAsia="bg-BG"/>
           <w14:ligatures w14:val="none"/>
         </w:rPr>
@@ -1133,25 +1164,42 @@
         <w:shd w:val="clear" w:color="auto" w:fill="FFFFFF"/>
         <w:spacing w:after="120" w:line="240" w:lineRule="auto"/>
         <w:rPr>
-          <w:rFonts w:ascii="inherit" w:eastAsia="Times New Roman" w:hAnsi="inherit" w:cs="Segoe UI Historic"/>
-          <w:color w:val="050505"/>
-          <w:kern w:val="0"/>
-          <w:sz w:val="23"/>
-          <w:szCs w:val="23"/>
-          <w:lang w:eastAsia="bg-BG"/>
-          <w14:ligatures w14:val="none"/>
-        </w:rPr>
-      </w:pPr>
-      <w:r>
-        <w:rPr>
-          <w:rFonts w:ascii="inherit" w:eastAsia="Times New Roman" w:hAnsi="inherit" w:cs="Segoe UI Historic"/>
-          <w:color w:val="050505"/>
-          <w:kern w:val="0"/>
-          <w:sz w:val="23"/>
-          <w:szCs w:val="23"/>
-          <w:lang w:eastAsia="bg-BG"/>
-          <w14:ligatures w14:val="none"/>
-        </w:rPr>
+          <w:rFonts w:eastAsia="Times New Roman" w:cstheme="minorHAnsi"/>
+          <w:color w:val="050505"/>
+          <w:kern w:val="0"/>
+          <w:sz w:val="24"/>
+          <w:szCs w:val="24"/>
+          <w:lang w:eastAsia="bg-BG"/>
+          <w14:ligatures w14:val="none"/>
+        </w:rPr>
+      </w:pPr>
+    </w:p>
+    <w:p>
+      <w:pPr>
+        <w:shd w:val="clear" w:color="auto" w:fill="FFFFFF"/>
+        <w:spacing w:after="120" w:line="240" w:lineRule="auto"/>
+        <w:rPr>
+          <w:rFonts w:eastAsia="Times New Roman" w:cstheme="minorHAnsi"/>
+          <w:color w:val="050505"/>
+          <w:kern w:val="0"/>
+          <w:sz w:val="24"/>
+          <w:szCs w:val="24"/>
+          <w:lang w:eastAsia="bg-BG"/>
+          <w14:ligatures w14:val="none"/>
+        </w:rPr>
+      </w:pPr>
+      <w:r>
+        <w:rPr>
+          <w:rFonts w:eastAsia="Times New Roman" w:cstheme="minorHAnsi"/>
+          <w:color w:val="050505"/>
+          <w:kern w:val="0"/>
+          <w:sz w:val="24"/>
+          <w:szCs w:val="24"/>
+          <w:highlight w:val="yellow"/>
+          <w:lang w:eastAsia="bg-BG"/>
+          <w14:ligatures w14:val="none"/>
+        </w:rPr>
+        <w:lastRenderedPageBreak/>
         <w:t>Няколко видеа за CSS Syntax и Selectors</w:t>
       </w:r>
     </w:p>
@@ -1160,11 +1208,11 @@
         <w:shd w:val="clear" w:color="auto" w:fill="FFFFFF"/>
         <w:spacing w:after="120" w:line="240" w:lineRule="auto"/>
         <w:rPr>
-          <w:rFonts w:ascii="Segoe UI Historic" w:eastAsia="Times New Roman" w:hAnsi="Segoe UI Historic" w:cs="Segoe UI Historic"/>
-          <w:color w:val="050505"/>
-          <w:kern w:val="0"/>
-          <w:sz w:val="23"/>
-          <w:szCs w:val="23"/>
+          <w:rFonts w:eastAsia="Times New Roman" w:cstheme="minorHAnsi"/>
+          <w:color w:val="050505"/>
+          <w:kern w:val="0"/>
+          <w:sz w:val="24"/>
+          <w:szCs w:val="24"/>
           <w:lang w:eastAsia="bg-BG"/>
           <w14:ligatures w14:val="none"/>
         </w:rPr>
@@ -1175,24 +1223,24 @@
         <w:shd w:val="clear" w:color="auto" w:fill="FFFFFF"/>
         <w:spacing w:after="120" w:line="240" w:lineRule="auto"/>
         <w:rPr>
-          <w:rFonts w:ascii="Segoe UI Historic" w:eastAsia="Times New Roman" w:hAnsi="Segoe UI Historic" w:cs="Segoe UI Historic"/>
-          <w:color w:val="050505"/>
-          <w:kern w:val="0"/>
-          <w:sz w:val="23"/>
-          <w:szCs w:val="23"/>
+          <w:rFonts w:eastAsia="Times New Roman" w:cstheme="minorHAnsi"/>
+          <w:color w:val="050505"/>
+          <w:kern w:val="0"/>
+          <w:sz w:val="24"/>
+          <w:szCs w:val="24"/>
           <w:lang w:val="en-US" w:eastAsia="bg-BG"/>
           <w14:ligatures w14:val="none"/>
         </w:rPr>
       </w:pPr>
       <w:r>
         <w:rPr>
-          <w:rFonts w:ascii="inherit" w:eastAsia="Times New Roman" w:hAnsi="inherit" w:cs="Segoe UI Historic"/>
+          <w:rFonts w:eastAsia="Times New Roman" w:cstheme="minorHAnsi"/>
           <w:b/>
           <w:bCs/>
           <w:color w:val="050505"/>
           <w:kern w:val="0"/>
-          <w:sz w:val="23"/>
-          <w:szCs w:val="23"/>
+          <w:sz w:val="24"/>
+          <w:szCs w:val="24"/>
           <w:lang w:eastAsia="bg-BG"/>
           <w14:ligatures w14:val="none"/>
         </w:rPr>
@@ -1200,13 +1248,13 @@
       </w:r>
       <w:r>
         <w:rPr>
-          <w:rFonts w:ascii="inherit" w:eastAsia="Times New Roman" w:hAnsi="inherit" w:cs="Segoe UI Historic"/>
+          <w:rFonts w:eastAsia="Times New Roman" w:cstheme="minorHAnsi"/>
           <w:b/>
           <w:bCs/>
           <w:color w:val="050505"/>
           <w:kern w:val="0"/>
-          <w:sz w:val="23"/>
-          <w:szCs w:val="23"/>
+          <w:sz w:val="24"/>
+          <w:szCs w:val="24"/>
           <w:lang w:eastAsia="bg-BG"/>
           <w14:ligatures w14:val="none"/>
         </w:rPr>
@@ -1215,11 +1263,11 @@
       <w:hyperlink r:id="rId18" w:tgtFrame="_blank" w:history="1">
         <w:r>
           <w:rPr>
-            <w:rFonts w:ascii="inherit" w:eastAsia="Times New Roman" w:hAnsi="inherit" w:cs="Segoe UI Historic"/>
+            <w:rFonts w:eastAsia="Times New Roman" w:cstheme="minorHAnsi"/>
             <w:color w:val="0000FF"/>
             <w:kern w:val="0"/>
-            <w:sz w:val="23"/>
-            <w:szCs w:val="23"/>
+            <w:sz w:val="24"/>
+            <w:szCs w:val="24"/>
             <w:u w:val="single"/>
             <w:bdr w:val="none" w:sz="0" w:space="0" w:color="auto" w:frame="1"/>
             <w:lang w:eastAsia="bg-BG"/>
@@ -1234,54 +1282,36 @@
         <w:shd w:val="clear" w:color="auto" w:fill="FFFFFF"/>
         <w:spacing w:after="120" w:line="240" w:lineRule="auto"/>
         <w:rPr>
-          <w:rFonts w:ascii="inherit" w:eastAsia="Times New Roman" w:hAnsi="inherit" w:cs="Segoe UI Historic"/>
+          <w:rFonts w:eastAsia="Times New Roman" w:cstheme="minorHAnsi"/>
+          <w:color w:val="050505"/>
+          <w:kern w:val="0"/>
+          <w:sz w:val="24"/>
+          <w:szCs w:val="24"/>
+          <w:lang w:eastAsia="bg-BG"/>
+          <w14:ligatures w14:val="none"/>
+        </w:rPr>
+      </w:pPr>
+      <w:r>
+        <w:rPr>
+          <w:rFonts w:eastAsia="Times New Roman" w:cstheme="minorHAnsi"/>
           <w:b/>
           <w:bCs/>
           <w:color w:val="050505"/>
           <w:kern w:val="0"/>
-          <w:sz w:val="23"/>
-          <w:szCs w:val="23"/>
-          <w:lang w:eastAsia="bg-BG"/>
-          <w14:ligatures w14:val="none"/>
-        </w:rPr>
-      </w:pPr>
-    </w:p>
-    <w:p>
-      <w:pPr>
-        <w:shd w:val="clear" w:color="auto" w:fill="FFFFFF"/>
-        <w:spacing w:after="120" w:line="240" w:lineRule="auto"/>
-        <w:rPr>
-          <w:rFonts w:eastAsia="Times New Roman" w:cs="Segoe UI Historic"/>
-          <w:color w:val="050505"/>
-          <w:kern w:val="0"/>
-          <w:sz w:val="23"/>
-          <w:szCs w:val="23"/>
-          <w:lang w:eastAsia="bg-BG"/>
-          <w14:ligatures w14:val="none"/>
-        </w:rPr>
-      </w:pPr>
-      <w:r>
-        <w:rPr>
-          <w:rFonts w:ascii="inherit" w:eastAsia="Times New Roman" w:hAnsi="inherit" w:cs="Segoe UI Historic"/>
-          <w:b/>
-          <w:bCs/>
-          <w:color w:val="050505"/>
-          <w:kern w:val="0"/>
-          <w:sz w:val="23"/>
-          <w:szCs w:val="23"/>
-          <w:lang w:eastAsia="bg-BG"/>
-          <w14:ligatures w14:val="none"/>
-        </w:rPr>
-        <w:lastRenderedPageBreak/>
+          <w:sz w:val="24"/>
+          <w:szCs w:val="24"/>
+          <w:lang w:eastAsia="bg-BG"/>
+          <w14:ligatures w14:val="none"/>
+        </w:rPr>
         <w:t>CSS Selectors - Combinators, Pseudo-Classes, Pseudo-Elements</w:t>
       </w:r>
       <w:r>
         <w:rPr>
-          <w:rFonts w:ascii="inherit" w:eastAsia="Times New Roman" w:hAnsi="inherit" w:cs="Segoe UI Historic"/>
-          <w:color w:val="050505"/>
-          <w:kern w:val="0"/>
-          <w:sz w:val="23"/>
-          <w:szCs w:val="23"/>
+          <w:rFonts w:eastAsia="Times New Roman" w:cstheme="minorHAnsi"/>
+          <w:color w:val="050505"/>
+          <w:kern w:val="0"/>
+          <w:sz w:val="24"/>
+          <w:szCs w:val="24"/>
           <w:lang w:eastAsia="bg-BG"/>
           <w14:ligatures w14:val="none"/>
         </w:rPr>
@@ -1290,11 +1320,11 @@
       <w:hyperlink r:id="rId19" w:tgtFrame="_blank" w:history="1">
         <w:r>
           <w:rPr>
-            <w:rFonts w:ascii="inherit" w:eastAsia="Times New Roman" w:hAnsi="inherit" w:cs="Segoe UI Historic"/>
+            <w:rFonts w:eastAsia="Times New Roman" w:cstheme="minorHAnsi"/>
             <w:color w:val="0000FF"/>
             <w:kern w:val="0"/>
-            <w:sz w:val="23"/>
-            <w:szCs w:val="23"/>
+            <w:sz w:val="24"/>
+            <w:szCs w:val="24"/>
             <w:u w:val="single"/>
             <w:bdr w:val="none" w:sz="0" w:space="0" w:color="auto" w:frame="1"/>
             <w:lang w:eastAsia="bg-BG"/>
@@ -1309,26 +1339,26 @@
         <w:shd w:val="clear" w:color="auto" w:fill="FFFFFF"/>
         <w:spacing w:after="120" w:line="240" w:lineRule="auto"/>
         <w:rPr>
-          <w:rFonts w:ascii="inherit" w:eastAsia="Times New Roman" w:hAnsi="inherit" w:cs="Segoe UI Historic"/>
+          <w:rFonts w:eastAsia="Times New Roman" w:cstheme="minorHAnsi"/>
           <w:b/>
           <w:bCs/>
           <w:color w:val="050505"/>
           <w:kern w:val="0"/>
-          <w:sz w:val="23"/>
-          <w:szCs w:val="23"/>
-          <w:lang w:eastAsia="bg-BG"/>
-          <w14:ligatures w14:val="none"/>
-        </w:rPr>
-      </w:pPr>
-      <w:r>
-        <w:rPr>
-          <w:rFonts w:ascii="inherit" w:eastAsia="Times New Roman" w:hAnsi="inherit" w:cs="Segoe UI Historic"/>
+          <w:sz w:val="24"/>
+          <w:szCs w:val="24"/>
+          <w:lang w:eastAsia="bg-BG"/>
+          <w14:ligatures w14:val="none"/>
+        </w:rPr>
+      </w:pPr>
+      <w:r>
+        <w:rPr>
+          <w:rFonts w:eastAsia="Times New Roman" w:cstheme="minorHAnsi"/>
           <w:b/>
           <w:bCs/>
           <w:color w:val="050505"/>
           <w:kern w:val="0"/>
-          <w:sz w:val="23"/>
-          <w:szCs w:val="23"/>
+          <w:sz w:val="24"/>
+          <w:szCs w:val="24"/>
           <w:lang w:eastAsia="bg-BG"/>
           <w14:ligatures w14:val="none"/>
         </w:rPr>
@@ -1336,11 +1366,11 @@
       </w:r>
       <w:r>
         <w:rPr>
-          <w:rFonts w:ascii="inherit" w:eastAsia="Times New Roman" w:hAnsi="inherit" w:cs="Segoe UI Historic"/>
-          <w:color w:val="050505"/>
-          <w:kern w:val="0"/>
-          <w:sz w:val="23"/>
-          <w:szCs w:val="23"/>
+          <w:rFonts w:eastAsia="Times New Roman" w:cstheme="minorHAnsi"/>
+          <w:color w:val="050505"/>
+          <w:kern w:val="0"/>
+          <w:sz w:val="24"/>
+          <w:szCs w:val="24"/>
           <w:lang w:eastAsia="bg-BG"/>
           <w14:ligatures w14:val="none"/>
         </w:rPr>
@@ -1349,11 +1379,11 @@
       <w:hyperlink r:id="rId20" w:tgtFrame="_blank" w:history="1">
         <w:r>
           <w:rPr>
-            <w:rFonts w:ascii="inherit" w:eastAsia="Times New Roman" w:hAnsi="inherit" w:cs="Segoe UI Historic"/>
+            <w:rFonts w:eastAsia="Times New Roman" w:cstheme="minorHAnsi"/>
             <w:color w:val="0000FF"/>
             <w:kern w:val="0"/>
-            <w:sz w:val="23"/>
-            <w:szCs w:val="23"/>
+            <w:sz w:val="24"/>
+            <w:szCs w:val="24"/>
             <w:u w:val="single"/>
             <w:bdr w:val="none" w:sz="0" w:space="0" w:color="auto" w:frame="1"/>
             <w:lang w:eastAsia="bg-BG"/>
@@ -1365,27 +1395,32 @@
     </w:p>
     <w:p>
       <w:pPr>
+        <w:pBdr>
+          <w:bottom w:val="double" w:sz="6" w:space="1" w:color="auto"/>
+        </w:pBdr>
         <w:shd w:val="clear" w:color="auto" w:fill="FFFFFF"/>
         <w:spacing w:after="120" w:line="240" w:lineRule="auto"/>
         <w:rPr>
-          <w:rFonts w:ascii="inherit" w:eastAsia="Times New Roman" w:hAnsi="inherit" w:cs="Segoe UI Historic"/>
-          <w:color w:val="050505"/>
-          <w:kern w:val="0"/>
-          <w:sz w:val="23"/>
-          <w:szCs w:val="23"/>
-          <w:lang w:eastAsia="bg-BG"/>
-          <w14:ligatures w14:val="none"/>
-        </w:rPr>
-      </w:pPr>
-      <w:r>
-        <w:rPr>
-          <w:rFonts w:ascii="inherit" w:eastAsia="Times New Roman" w:hAnsi="inherit" w:cs="Segoe UI Historic"/>
+          <w:rFonts w:eastAsia="Times New Roman" w:cstheme="minorHAnsi"/>
+          <w:color w:val="0000FF"/>
+          <w:kern w:val="0"/>
+          <w:sz w:val="24"/>
+          <w:szCs w:val="24"/>
+          <w:u w:val="single"/>
+          <w:bdr w:val="none" w:sz="0" w:space="0" w:color="auto" w:frame="1"/>
+          <w:lang w:eastAsia="bg-BG"/>
+          <w14:ligatures w14:val="none"/>
+        </w:rPr>
+      </w:pPr>
+      <w:r>
+        <w:rPr>
+          <w:rFonts w:eastAsia="Times New Roman" w:cstheme="minorHAnsi"/>
           <w:b/>
           <w:bCs/>
           <w:color w:val="050505"/>
           <w:kern w:val="0"/>
-          <w:sz w:val="23"/>
-          <w:szCs w:val="23"/>
+          <w:sz w:val="24"/>
+          <w:szCs w:val="24"/>
           <w:lang w:eastAsia="bg-BG"/>
           <w14:ligatures w14:val="none"/>
         </w:rPr>
@@ -1393,11 +1428,11 @@
       </w:r>
       <w:r>
         <w:rPr>
-          <w:rFonts w:ascii="inherit" w:eastAsia="Times New Roman" w:hAnsi="inherit" w:cs="Segoe UI Historic"/>
-          <w:color w:val="050505"/>
-          <w:kern w:val="0"/>
-          <w:sz w:val="23"/>
-          <w:szCs w:val="23"/>
+          <w:rFonts w:eastAsia="Times New Roman" w:cstheme="minorHAnsi"/>
+          <w:color w:val="050505"/>
+          <w:kern w:val="0"/>
+          <w:sz w:val="24"/>
+          <w:szCs w:val="24"/>
           <w:lang w:eastAsia="bg-BG"/>
           <w14:ligatures w14:val="none"/>
         </w:rPr>
@@ -1406,11 +1441,11 @@
       <w:hyperlink r:id="rId21" w:tgtFrame="_blank" w:history="1">
         <w:r>
           <w:rPr>
-            <w:rFonts w:ascii="inherit" w:eastAsia="Times New Roman" w:hAnsi="inherit" w:cs="Segoe UI Historic"/>
+            <w:rFonts w:eastAsia="Times New Roman" w:cstheme="minorHAnsi"/>
             <w:color w:val="0000FF"/>
             <w:kern w:val="0"/>
-            <w:sz w:val="23"/>
-            <w:szCs w:val="23"/>
+            <w:sz w:val="24"/>
+            <w:szCs w:val="24"/>
             <w:u w:val="single"/>
             <w:bdr w:val="none" w:sz="0" w:space="0" w:color="auto" w:frame="1"/>
             <w:lang w:eastAsia="bg-BG"/>
@@ -1422,15 +1457,33 @@
     </w:p>
     <w:p>
       <w:pPr>
+        <w:pBdr>
+          <w:bottom w:val="double" w:sz="6" w:space="1" w:color="auto"/>
+        </w:pBdr>
         <w:shd w:val="clear" w:color="auto" w:fill="FFFFFF"/>
         <w:spacing w:after="120" w:line="240" w:lineRule="auto"/>
         <w:rPr>
-          <w:rFonts w:ascii="inherit" w:eastAsia="Times New Roman" w:hAnsi="inherit" w:cs="Segoe UI Historic"/>
-          <w:color w:val="050505"/>
-          <w:kern w:val="0"/>
-          <w:sz w:val="23"/>
-          <w:szCs w:val="23"/>
-          <w:lang w:eastAsia="bg-BG"/>
+          <w:rFonts w:eastAsia="Times New Roman" w:cstheme="minorHAnsi"/>
+          <w:color w:val="050505"/>
+          <w:kern w:val="0"/>
+          <w:sz w:val="24"/>
+          <w:szCs w:val="24"/>
+          <w:lang w:eastAsia="bg-BG"/>
+          <w14:ligatures w14:val="none"/>
+        </w:rPr>
+      </w:pPr>
+    </w:p>
+    <w:p>
+      <w:pPr>
+        <w:shd w:val="clear" w:color="auto" w:fill="FFFFFF"/>
+        <w:spacing w:after="120" w:line="240" w:lineRule="auto"/>
+        <w:rPr>
+          <w:rFonts w:eastAsia="Times New Roman" w:cstheme="minorHAnsi"/>
+          <w:color w:val="050505"/>
+          <w:kern w:val="0"/>
+          <w:sz w:val="24"/>
+          <w:szCs w:val="24"/>
+          <w:lang w:val="en-US" w:eastAsia="bg-BG"/>
           <w14:ligatures w14:val="none"/>
         </w:rPr>
       </w:pPr>
@@ -1441,24 +1494,25 @@
         <w:spacing w:after="0" w:line="240" w:lineRule="auto"/>
         <w:outlineLvl w:val="2"/>
         <w:rPr>
-          <w:rFonts w:ascii="Segoe UI Historic" w:eastAsia="Times New Roman" w:hAnsi="Segoe UI Historic" w:cs="Segoe UI Historic"/>
+          <w:rFonts w:eastAsia="Times New Roman" w:cstheme="minorHAnsi"/>
           <w:b/>
           <w:bCs/>
           <w:color w:val="050505"/>
           <w:kern w:val="0"/>
-          <w:sz w:val="27"/>
-          <w:szCs w:val="27"/>
-          <w:lang w:eastAsia="bg-BG"/>
-          <w14:ligatures w14:val="none"/>
-        </w:rPr>
-      </w:pPr>
-      <w:r>
-        <w:rPr>
-          <w:rFonts w:ascii="inherit" w:eastAsia="Times New Roman" w:hAnsi="inherit" w:cs="Segoe UI Historic"/>
-          <w:color w:val="050505"/>
-          <w:kern w:val="0"/>
-          <w:sz w:val="27"/>
-          <w:szCs w:val="27"/>
+          <w:sz w:val="24"/>
+          <w:szCs w:val="24"/>
+          <w:lang w:eastAsia="bg-BG"/>
+          <w14:ligatures w14:val="none"/>
+        </w:rPr>
+      </w:pPr>
+      <w:r>
+        <w:rPr>
+          <w:rFonts w:eastAsia="Times New Roman" w:cstheme="minorHAnsi"/>
+          <w:color w:val="050505"/>
+          <w:kern w:val="0"/>
+          <w:sz w:val="24"/>
+          <w:szCs w:val="24"/>
+          <w:highlight w:val="yellow"/>
           <w:lang w:eastAsia="bg-BG"/>
           <w14:ligatures w14:val="none"/>
         </w:rPr>
@@ -1466,11 +1520,11 @@
       </w:r>
       <w:r>
         <w:rPr>
-          <w:rFonts w:ascii="inherit" w:eastAsia="Times New Roman" w:hAnsi="inherit" w:cs="Segoe UI Historic"/>
-          <w:color w:val="050505"/>
-          <w:kern w:val="0"/>
-          <w:sz w:val="27"/>
-          <w:szCs w:val="27"/>
+          <w:rFonts w:eastAsia="Times New Roman" w:cstheme="minorHAnsi"/>
+          <w:color w:val="050505"/>
+          <w:kern w:val="0"/>
+          <w:sz w:val="24"/>
+          <w:szCs w:val="24"/>
           <w:lang w:eastAsia="bg-BG"/>
           <w14:ligatures w14:val="none"/>
         </w:rPr>
@@ -1478,11 +1532,11 @@
       </w:r>
       <w:r>
         <w:rPr>
-          <w:rFonts w:ascii="inherit" w:eastAsia="Times New Roman" w:hAnsi="inherit" w:cs="Segoe UI Historic"/>
-          <w:color w:val="050505"/>
-          <w:kern w:val="0"/>
-          <w:sz w:val="27"/>
-          <w:szCs w:val="27"/>
+          <w:rFonts w:eastAsia="Times New Roman" w:cstheme="minorHAnsi"/>
+          <w:color w:val="050505"/>
+          <w:kern w:val="0"/>
+          <w:sz w:val="24"/>
+          <w:szCs w:val="24"/>
           <w:lang w:eastAsia="bg-BG"/>
           <w14:ligatures w14:val="none"/>
         </w:rPr>
@@ -1491,11 +1545,11 @@
       </w:r>
       <w:r>
         <w:rPr>
-          <w:rFonts w:ascii="inherit" w:eastAsia="Times New Roman" w:hAnsi="inherit" w:cs="Segoe UI Historic"/>
-          <w:color w:val="050505"/>
-          <w:kern w:val="0"/>
-          <w:sz w:val="27"/>
-          <w:szCs w:val="27"/>
+          <w:rFonts w:eastAsia="Times New Roman" w:cstheme="minorHAnsi"/>
+          <w:color w:val="050505"/>
+          <w:kern w:val="0"/>
+          <w:sz w:val="24"/>
+          <w:szCs w:val="24"/>
           <w:lang w:eastAsia="bg-BG"/>
           <w14:ligatures w14:val="none"/>
         </w:rPr>
@@ -1504,11 +1558,11 @@
       <w:hyperlink r:id="rId22" w:tgtFrame="_blank" w:history="1">
         <w:r>
           <w:rPr>
-            <w:rFonts w:ascii="inherit" w:eastAsia="Times New Roman" w:hAnsi="inherit" w:cs="Segoe UI Historic"/>
+            <w:rFonts w:eastAsia="Times New Roman" w:cstheme="minorHAnsi"/>
             <w:color w:val="0000FF"/>
             <w:kern w:val="0"/>
-            <w:sz w:val="27"/>
-            <w:szCs w:val="27"/>
+            <w:sz w:val="24"/>
+            <w:szCs w:val="24"/>
             <w:u w:val="single"/>
             <w:bdr w:val="none" w:sz="0" w:space="0" w:color="auto" w:frame="1"/>
             <w:lang w:eastAsia="bg-BG"/>
@@ -1519,11 +1573,11 @@
       </w:hyperlink>
       <w:r>
         <w:rPr>
-          <w:rFonts w:ascii="inherit" w:eastAsia="Times New Roman" w:hAnsi="inherit" w:cs="Segoe UI Historic"/>
-          <w:color w:val="050505"/>
-          <w:kern w:val="0"/>
-          <w:sz w:val="27"/>
-          <w:szCs w:val="27"/>
+          <w:rFonts w:eastAsia="Times New Roman" w:cstheme="minorHAnsi"/>
+          <w:color w:val="050505"/>
+          <w:kern w:val="0"/>
+          <w:sz w:val="24"/>
+          <w:szCs w:val="24"/>
           <w:lang w:eastAsia="bg-BG"/>
           <w14:ligatures w14:val="none"/>
         </w:rPr>
@@ -1531,11 +1585,11 @@
       </w:r>
       <w:r>
         <w:rPr>
-          <w:rFonts w:ascii="inherit" w:eastAsia="Times New Roman" w:hAnsi="inherit" w:cs="Segoe UI Historic"/>
-          <w:color w:val="050505"/>
-          <w:kern w:val="0"/>
-          <w:sz w:val="27"/>
-          <w:szCs w:val="27"/>
+          <w:rFonts w:eastAsia="Times New Roman" w:cstheme="minorHAnsi"/>
+          <w:color w:val="050505"/>
+          <w:kern w:val="0"/>
+          <w:sz w:val="24"/>
+          <w:szCs w:val="24"/>
           <w:lang w:eastAsia="bg-BG"/>
           <w14:ligatures w14:val="none"/>
         </w:rPr>
@@ -1544,11 +1598,11 @@
       </w:r>
       <w:r>
         <w:rPr>
-          <w:rFonts w:ascii="inherit" w:eastAsia="Times New Roman" w:hAnsi="inherit" w:cs="Segoe UI Historic"/>
-          <w:color w:val="050505"/>
-          <w:kern w:val="0"/>
-          <w:sz w:val="27"/>
-          <w:szCs w:val="27"/>
+          <w:rFonts w:eastAsia="Times New Roman" w:cstheme="minorHAnsi"/>
+          <w:color w:val="050505"/>
+          <w:kern w:val="0"/>
+          <w:sz w:val="24"/>
+          <w:szCs w:val="24"/>
           <w:lang w:eastAsia="bg-BG"/>
           <w14:ligatures w14:val="none"/>
         </w:rPr>
@@ -1557,11 +1611,11 @@
       <w:hyperlink r:id="rId23" w:anchor="when-to-use-em-and-rem-units-in-css" w:tgtFrame="_blank" w:history="1">
         <w:r>
           <w:rPr>
-            <w:rFonts w:ascii="inherit" w:eastAsia="Times New Roman" w:hAnsi="inherit" w:cs="Segoe UI Historic"/>
+            <w:rFonts w:eastAsia="Times New Roman" w:cstheme="minorHAnsi"/>
             <w:color w:val="0000FF"/>
             <w:kern w:val="0"/>
-            <w:sz w:val="27"/>
-            <w:szCs w:val="27"/>
+            <w:sz w:val="24"/>
+            <w:szCs w:val="24"/>
             <w:u w:val="single"/>
             <w:bdr w:val="none" w:sz="0" w:space="0" w:color="auto" w:frame="1"/>
             <w:lang w:eastAsia="bg-BG"/>
@@ -1572,11 +1626,11 @@
       </w:hyperlink>
       <w:r>
         <w:rPr>
-          <w:rFonts w:ascii="inherit" w:eastAsia="Times New Roman" w:hAnsi="inherit" w:cs="Segoe UI Historic"/>
-          <w:color w:val="050505"/>
-          <w:kern w:val="0"/>
-          <w:sz w:val="27"/>
-          <w:szCs w:val="27"/>
+          <w:rFonts w:eastAsia="Times New Roman" w:cstheme="minorHAnsi"/>
+          <w:color w:val="050505"/>
+          <w:kern w:val="0"/>
+          <w:sz w:val="24"/>
+          <w:szCs w:val="24"/>
           <w:lang w:eastAsia="bg-BG"/>
           <w14:ligatures w14:val="none"/>
         </w:rPr>
@@ -1584,11 +1638,11 @@
       </w:r>
       <w:r>
         <w:rPr>
-          <w:rFonts w:ascii="inherit" w:eastAsia="Times New Roman" w:hAnsi="inherit" w:cs="Segoe UI Historic"/>
-          <w:color w:val="050505"/>
-          <w:kern w:val="0"/>
-          <w:sz w:val="27"/>
-          <w:szCs w:val="27"/>
+          <w:rFonts w:eastAsia="Times New Roman" w:cstheme="minorHAnsi"/>
+          <w:color w:val="050505"/>
+          <w:kern w:val="0"/>
+          <w:sz w:val="24"/>
+          <w:szCs w:val="24"/>
           <w:lang w:eastAsia="bg-BG"/>
           <w14:ligatures w14:val="none"/>
         </w:rPr>
@@ -1597,11 +1651,11 @@
       </w:r>
       <w:r>
         <w:rPr>
-          <w:rFonts w:ascii="inherit" w:eastAsia="Times New Roman" w:hAnsi="inherit" w:cs="Segoe UI Historic"/>
-          <w:color w:val="050505"/>
-          <w:kern w:val="0"/>
-          <w:sz w:val="27"/>
-          <w:szCs w:val="27"/>
+          <w:rFonts w:eastAsia="Times New Roman" w:cstheme="minorHAnsi"/>
+          <w:color w:val="050505"/>
+          <w:kern w:val="0"/>
+          <w:sz w:val="24"/>
+          <w:szCs w:val="24"/>
           <w:lang w:eastAsia="bg-BG"/>
           <w14:ligatures w14:val="none"/>
         </w:rPr>
@@ -1610,11 +1664,11 @@
       <w:hyperlink r:id="rId24" w:tgtFrame="_blank" w:history="1">
         <w:r>
           <w:rPr>
-            <w:rFonts w:ascii="inherit" w:eastAsia="Times New Roman" w:hAnsi="inherit" w:cs="Segoe UI Historic"/>
+            <w:rFonts w:eastAsia="Times New Roman" w:cstheme="minorHAnsi"/>
             <w:color w:val="0000FF"/>
             <w:kern w:val="0"/>
-            <w:sz w:val="27"/>
-            <w:szCs w:val="27"/>
+            <w:sz w:val="24"/>
+            <w:szCs w:val="24"/>
             <w:u w:val="single"/>
             <w:bdr w:val="none" w:sz="0" w:space="0" w:color="auto" w:frame="1"/>
             <w:lang w:eastAsia="bg-BG"/>
@@ -1630,40 +1684,43 @@
         <w:spacing w:after="0" w:line="240" w:lineRule="auto"/>
         <w:outlineLvl w:val="2"/>
         <w:rPr>
-          <w:rFonts w:ascii="inherit" w:eastAsia="Times New Roman" w:hAnsi="inherit" w:cs="Segoe UI Historic"/>
-          <w:color w:val="050505"/>
-          <w:kern w:val="0"/>
-          <w:sz w:val="27"/>
-          <w:szCs w:val="27"/>
-          <w:lang w:eastAsia="bg-BG"/>
-          <w14:ligatures w14:val="none"/>
-        </w:rPr>
-      </w:pPr>
-    </w:p>
-    <w:p>
-      <w:pPr>
+          <w:rFonts w:eastAsia="Times New Roman" w:cstheme="minorHAnsi"/>
+          <w:color w:val="050505"/>
+          <w:kern w:val="0"/>
+          <w:sz w:val="24"/>
+          <w:szCs w:val="24"/>
+          <w:lang w:eastAsia="bg-BG"/>
+          <w14:ligatures w14:val="none"/>
+        </w:rPr>
+      </w:pPr>
+    </w:p>
+    <w:p>
+      <w:pPr>
+        <w:pBdr>
+          <w:bottom w:val="double" w:sz="6" w:space="1" w:color="auto"/>
+        </w:pBdr>
         <w:shd w:val="clear" w:color="auto" w:fill="FFFFFF"/>
         <w:spacing w:after="0" w:line="240" w:lineRule="auto"/>
         <w:outlineLvl w:val="2"/>
         <w:rPr>
-          <w:rFonts w:ascii="Segoe UI Historic" w:eastAsia="Times New Roman" w:hAnsi="Segoe UI Historic" w:cs="Segoe UI Historic"/>
+          <w:rFonts w:eastAsia="Times New Roman" w:cstheme="minorHAnsi"/>
           <w:b/>
           <w:bCs/>
           <w:color w:val="050505"/>
           <w:kern w:val="0"/>
-          <w:sz w:val="27"/>
-          <w:szCs w:val="27"/>
-          <w:lang w:eastAsia="bg-BG"/>
-          <w14:ligatures w14:val="none"/>
-        </w:rPr>
-      </w:pPr>
-      <w:r>
-        <w:rPr>
-          <w:rFonts w:ascii="inherit" w:eastAsia="Times New Roman" w:hAnsi="inherit" w:cs="Segoe UI Historic"/>
-          <w:color w:val="050505"/>
-          <w:kern w:val="0"/>
-          <w:sz w:val="27"/>
-          <w:szCs w:val="27"/>
+          <w:sz w:val="24"/>
+          <w:szCs w:val="24"/>
+          <w:lang w:eastAsia="bg-BG"/>
+          <w14:ligatures w14:val="none"/>
+        </w:rPr>
+      </w:pPr>
+      <w:r>
+        <w:rPr>
+          <w:rFonts w:eastAsia="Times New Roman" w:cstheme="minorHAnsi"/>
+          <w:color w:val="050505"/>
+          <w:kern w:val="0"/>
+          <w:sz w:val="24"/>
+          <w:szCs w:val="24"/>
           <w:lang w:eastAsia="bg-BG"/>
           <w14:ligatures w14:val="none"/>
         </w:rPr>
@@ -1671,11 +1728,11 @@
       </w:r>
       <w:r>
         <w:rPr>
-          <w:rFonts w:ascii="inherit" w:eastAsia="Times New Roman" w:hAnsi="inherit" w:cs="Segoe UI Historic"/>
-          <w:color w:val="050505"/>
-          <w:kern w:val="0"/>
-          <w:sz w:val="27"/>
-          <w:szCs w:val="27"/>
+          <w:rFonts w:eastAsia="Times New Roman" w:cstheme="minorHAnsi"/>
+          <w:color w:val="050505"/>
+          <w:kern w:val="0"/>
+          <w:sz w:val="24"/>
+          <w:szCs w:val="24"/>
           <w:lang w:eastAsia="bg-BG"/>
           <w14:ligatures w14:val="none"/>
         </w:rPr>
@@ -1684,84 +1741,78 @@
       <w:hyperlink r:id="rId25" w:tgtFrame="_blank" w:history="1">
         <w:r>
           <w:rPr>
-            <w:rFonts w:ascii="inherit" w:eastAsia="Times New Roman" w:hAnsi="inherit" w:cs="Segoe UI Historic"/>
+            <w:rFonts w:eastAsia="Times New Roman" w:cstheme="minorHAnsi"/>
             <w:color w:val="0000FF"/>
             <w:kern w:val="0"/>
-            <w:sz w:val="27"/>
-            <w:szCs w:val="27"/>
+            <w:sz w:val="24"/>
+            <w:szCs w:val="24"/>
             <w:u w:val="single"/>
             <w:bdr w:val="none" w:sz="0" w:space="0" w:color="auto" w:frame="1"/>
             <w:lang w:eastAsia="bg-BG"/>
             <w14:ligatures w14:val="none"/>
           </w:rPr>
-          <w:t>https://css-tricks.com/inheriti</w:t>
-        </w:r>
-        <w:r>
-          <w:rPr>
-            <w:rFonts w:ascii="inherit" w:eastAsia="Times New Roman" w:hAnsi="inherit" w:cs="Segoe UI Historic"/>
-            <w:color w:val="0000FF"/>
-            <w:kern w:val="0"/>
-            <w:sz w:val="27"/>
-            <w:szCs w:val="27"/>
-            <w:u w:val="single"/>
-            <w:bdr w:val="none" w:sz="0" w:space="0" w:color="auto" w:frame="1"/>
-            <w:lang w:eastAsia="bg-BG"/>
-            <w14:ligatures w14:val="none"/>
-          </w:rPr>
-          <w:t>n</w:t>
-        </w:r>
-        <w:r>
-          <w:rPr>
-            <w:rFonts w:ascii="inherit" w:eastAsia="Times New Roman" w:hAnsi="inherit" w:cs="Segoe UI Historic"/>
-            <w:color w:val="0000FF"/>
-            <w:kern w:val="0"/>
-            <w:sz w:val="27"/>
-            <w:szCs w:val="27"/>
-            <w:u w:val="single"/>
-            <w:bdr w:val="none" w:sz="0" w:space="0" w:color="auto" w:frame="1"/>
-            <w:lang w:eastAsia="bg-BG"/>
-            <w14:ligatures w14:val="none"/>
-          </w:rPr>
-          <w:t>g-box-sizing-probably…</w:t>
+          <w:t>https://css-tricks.com/inheriting-box-sizing-probably…</w:t>
         </w:r>
       </w:hyperlink>
     </w:p>
     <w:p>
       <w:pPr>
-        <w:shd w:val="clear" w:color="auto" w:fill="FFFFFF"/>
-        <w:spacing w:after="120" w:line="240" w:lineRule="auto"/>
-        <w:rPr>
-          <w:rFonts w:eastAsia="Times New Roman" w:cs="Segoe UI Historic"/>
-          <w:color w:val="050505"/>
-          <w:kern w:val="0"/>
-          <w:sz w:val="23"/>
-          <w:szCs w:val="23"/>
-          <w:lang w:eastAsia="bg-BG"/>
-          <w14:ligatures w14:val="none"/>
-        </w:rPr>
-      </w:pPr>
-    </w:p>
-    <w:p>
-      <w:pPr>
-        <w:shd w:val="clear" w:color="auto" w:fill="FFFFFF"/>
-        <w:spacing w:after="0" w:line="240" w:lineRule="auto"/>
-        <w:rPr>
-          <w:rFonts w:ascii="inherit" w:eastAsia="Times New Roman" w:hAnsi="inherit" w:cs="Segoe UI Historic"/>
-          <w:color w:val="050505"/>
-          <w:kern w:val="0"/>
-          <w:sz w:val="23"/>
-          <w:szCs w:val="23"/>
-          <w:lang w:eastAsia="bg-BG"/>
-          <w14:ligatures w14:val="none"/>
-        </w:rPr>
-      </w:pPr>
-      <w:r>
-        <w:rPr>
-          <w:rFonts w:ascii="inherit" w:eastAsia="Times New Roman" w:hAnsi="inherit" w:cs="Segoe UI Historic"/>
-          <w:color w:val="050505"/>
-          <w:kern w:val="0"/>
-          <w:sz w:val="23"/>
-          <w:szCs w:val="23"/>
+        <w:pBdr>
+          <w:bottom w:val="double" w:sz="6" w:space="1" w:color="auto"/>
+        </w:pBdr>
+        <w:shd w:val="clear" w:color="auto" w:fill="FFFFFF"/>
+        <w:spacing w:after="0" w:line="240" w:lineRule="auto"/>
+        <w:outlineLvl w:val="2"/>
+        <w:rPr>
+          <w:rFonts w:eastAsia="Times New Roman" w:cstheme="minorHAnsi"/>
+          <w:b/>
+          <w:bCs/>
+          <w:color w:val="050505"/>
+          <w:kern w:val="0"/>
+          <w:sz w:val="24"/>
+          <w:szCs w:val="24"/>
+          <w:lang w:eastAsia="bg-BG"/>
+          <w14:ligatures w14:val="none"/>
+        </w:rPr>
+      </w:pPr>
+    </w:p>
+    <w:p>
+      <w:pPr>
+        <w:shd w:val="clear" w:color="auto" w:fill="FFFFFF"/>
+        <w:spacing w:after="0" w:line="240" w:lineRule="auto"/>
+        <w:rPr>
+          <w:rFonts w:eastAsia="Times New Roman" w:cstheme="minorHAnsi"/>
+          <w:color w:val="050505"/>
+          <w:kern w:val="0"/>
+          <w:sz w:val="24"/>
+          <w:szCs w:val="24"/>
+          <w:lang w:eastAsia="bg-BG"/>
+          <w14:ligatures w14:val="none"/>
+        </w:rPr>
+      </w:pPr>
+    </w:p>
+    <w:p>
+      <w:pPr>
+        <w:shd w:val="clear" w:color="auto" w:fill="FFFFFF"/>
+        <w:spacing w:after="0" w:line="240" w:lineRule="auto"/>
+        <w:rPr>
+          <w:rFonts w:eastAsia="Times New Roman" w:cstheme="minorHAnsi"/>
+          <w:color w:val="050505"/>
+          <w:kern w:val="0"/>
+          <w:sz w:val="24"/>
+          <w:szCs w:val="24"/>
+          <w:lang w:eastAsia="bg-BG"/>
+          <w14:ligatures w14:val="none"/>
+        </w:rPr>
+      </w:pPr>
+      <w:r>
+        <w:rPr>
+          <w:rFonts w:eastAsia="Times New Roman" w:cstheme="minorHAnsi"/>
+          <w:color w:val="050505"/>
+          <w:kern w:val="0"/>
+          <w:sz w:val="24"/>
+          <w:szCs w:val="24"/>
+          <w:highlight w:val="yellow"/>
           <w:lang w:eastAsia="bg-BG"/>
           <w14:ligatures w14:val="none"/>
         </w:rPr>
@@ -1773,37 +1824,37 @@
         <w:shd w:val="clear" w:color="auto" w:fill="FFFFFF"/>
         <w:spacing w:after="0" w:line="240" w:lineRule="auto"/>
         <w:rPr>
-          <w:rFonts w:ascii="inherit" w:eastAsia="Times New Roman" w:hAnsi="inherit" w:cs="Segoe UI Historic"/>
-          <w:color w:val="050505"/>
-          <w:kern w:val="0"/>
-          <w:sz w:val="23"/>
-          <w:szCs w:val="23"/>
-          <w:lang w:eastAsia="bg-BG"/>
-          <w14:ligatures w14:val="none"/>
-        </w:rPr>
-      </w:pPr>
-    </w:p>
-    <w:p>
-      <w:pPr>
-        <w:shd w:val="clear" w:color="auto" w:fill="FFFFFF"/>
-        <w:spacing w:after="0" w:line="240" w:lineRule="auto"/>
-        <w:rPr>
-          <w:rFonts w:ascii="inherit" w:eastAsia="Times New Roman" w:hAnsi="inherit" w:cs="Segoe UI Historic"/>
-          <w:color w:val="050505"/>
-          <w:kern w:val="0"/>
-          <w:sz w:val="23"/>
-          <w:szCs w:val="23"/>
-          <w:lang w:eastAsia="bg-BG"/>
-          <w14:ligatures w14:val="none"/>
-        </w:rPr>
-      </w:pPr>
-      <w:r>
-        <w:rPr>
-          <w:rFonts w:ascii="inherit" w:eastAsia="Times New Roman" w:hAnsi="inherit" w:cs="Segoe UI Historic"/>
-          <w:color w:val="050505"/>
-          <w:kern w:val="0"/>
-          <w:sz w:val="23"/>
-          <w:szCs w:val="23"/>
+          <w:rFonts w:eastAsia="Times New Roman" w:cstheme="minorHAnsi"/>
+          <w:color w:val="050505"/>
+          <w:kern w:val="0"/>
+          <w:sz w:val="24"/>
+          <w:szCs w:val="24"/>
+          <w:lang w:eastAsia="bg-BG"/>
+          <w14:ligatures w14:val="none"/>
+        </w:rPr>
+      </w:pPr>
+    </w:p>
+    <w:p>
+      <w:pPr>
+        <w:shd w:val="clear" w:color="auto" w:fill="FFFFFF"/>
+        <w:spacing w:after="0" w:line="240" w:lineRule="auto"/>
+        <w:rPr>
+          <w:rFonts w:eastAsia="Times New Roman" w:cstheme="minorHAnsi"/>
+          <w:color w:val="050505"/>
+          <w:kern w:val="0"/>
+          <w:sz w:val="24"/>
+          <w:szCs w:val="24"/>
+          <w:lang w:eastAsia="bg-BG"/>
+          <w14:ligatures w14:val="none"/>
+        </w:rPr>
+      </w:pPr>
+      <w:r>
+        <w:rPr>
+          <w:rFonts w:eastAsia="Times New Roman" w:cstheme="minorHAnsi"/>
+          <w:color w:val="050505"/>
+          <w:kern w:val="0"/>
+          <w:sz w:val="24"/>
+          <w:szCs w:val="24"/>
           <w:lang w:eastAsia="bg-BG"/>
           <w14:ligatures w14:val="none"/>
         </w:rPr>
@@ -1811,12 +1862,12 @@
       </w:r>
       <w:r>
         <w:rPr>
-          <w:rFonts w:ascii="inherit" w:eastAsia="Times New Roman" w:hAnsi="inherit" w:cs="Segoe UI Historic"/>
+          <w:rFonts w:eastAsia="Times New Roman" w:cstheme="minorHAnsi"/>
           <w:noProof/>
           <w:color w:val="050505"/>
           <w:kern w:val="0"/>
-          <w:sz w:val="23"/>
-          <w:szCs w:val="23"/>
+          <w:sz w:val="24"/>
+          <w:szCs w:val="24"/>
           <w:lang w:eastAsia="bg-BG"/>
           <w14:ligatures w14:val="none"/>
         </w:rPr>
@@ -1875,11 +1926,11 @@
         <w:shd w:val="clear" w:color="auto" w:fill="FFFFFF"/>
         <w:spacing w:after="0" w:line="240" w:lineRule="auto"/>
         <w:rPr>
-          <w:rFonts w:ascii="inherit" w:eastAsia="Times New Roman" w:hAnsi="inherit" w:cs="Segoe UI Historic"/>
-          <w:color w:val="050505"/>
-          <w:kern w:val="0"/>
-          <w:sz w:val="23"/>
-          <w:szCs w:val="23"/>
+          <w:rFonts w:eastAsia="Times New Roman" w:cstheme="minorHAnsi"/>
+          <w:color w:val="050505"/>
+          <w:kern w:val="0"/>
+          <w:sz w:val="24"/>
+          <w:szCs w:val="24"/>
           <w:lang w:eastAsia="bg-BG"/>
           <w14:ligatures w14:val="none"/>
         </w:rPr>
@@ -1888,10 +1939,10 @@
         <w:r>
           <w:rPr>
             <w:rStyle w:val="Hyperlink"/>
-            <w:rFonts w:ascii="inherit" w:eastAsia="Times New Roman" w:hAnsi="inherit" w:cs="Segoe UI Historic"/>
+            <w:rFonts w:eastAsia="Times New Roman" w:cstheme="minorHAnsi"/>
             <w:kern w:val="0"/>
-            <w:sz w:val="23"/>
-            <w:szCs w:val="23"/>
+            <w:sz w:val="24"/>
+            <w:szCs w:val="24"/>
             <w:bdr w:val="none" w:sz="0" w:space="0" w:color="auto" w:frame="1"/>
             <w:lang w:eastAsia="bg-BG"/>
             <w14:ligatures w14:val="none"/>
@@ -1905,37 +1956,37 @@
         <w:shd w:val="clear" w:color="auto" w:fill="FFFFFF"/>
         <w:spacing w:after="0" w:line="240" w:lineRule="auto"/>
         <w:rPr>
-          <w:rFonts w:ascii="inherit" w:eastAsia="Times New Roman" w:hAnsi="inherit" w:cs="Segoe UI Historic"/>
-          <w:color w:val="050505"/>
-          <w:kern w:val="0"/>
-          <w:sz w:val="23"/>
-          <w:szCs w:val="23"/>
-          <w:lang w:eastAsia="bg-BG"/>
-          <w14:ligatures w14:val="none"/>
-        </w:rPr>
-      </w:pPr>
-    </w:p>
-    <w:p>
-      <w:pPr>
-        <w:shd w:val="clear" w:color="auto" w:fill="FFFFFF"/>
-        <w:spacing w:after="0" w:line="240" w:lineRule="auto"/>
-        <w:rPr>
-          <w:rFonts w:ascii="inherit" w:eastAsia="Times New Roman" w:hAnsi="inherit" w:cs="Segoe UI Historic"/>
-          <w:color w:val="050505"/>
-          <w:kern w:val="0"/>
-          <w:sz w:val="23"/>
-          <w:szCs w:val="23"/>
-          <w:lang w:eastAsia="bg-BG"/>
-          <w14:ligatures w14:val="none"/>
-        </w:rPr>
-      </w:pPr>
-      <w:r>
-        <w:rPr>
-          <w:rFonts w:ascii="inherit" w:eastAsia="Times New Roman" w:hAnsi="inherit" w:cs="Segoe UI Historic"/>
-          <w:color w:val="050505"/>
-          <w:kern w:val="0"/>
-          <w:sz w:val="23"/>
-          <w:szCs w:val="23"/>
+          <w:rFonts w:eastAsia="Times New Roman" w:cstheme="minorHAnsi"/>
+          <w:color w:val="050505"/>
+          <w:kern w:val="0"/>
+          <w:sz w:val="24"/>
+          <w:szCs w:val="24"/>
+          <w:lang w:eastAsia="bg-BG"/>
+          <w14:ligatures w14:val="none"/>
+        </w:rPr>
+      </w:pPr>
+    </w:p>
+    <w:p>
+      <w:pPr>
+        <w:shd w:val="clear" w:color="auto" w:fill="FFFFFF"/>
+        <w:spacing w:after="0" w:line="240" w:lineRule="auto"/>
+        <w:rPr>
+          <w:rFonts w:eastAsia="Times New Roman" w:cstheme="minorHAnsi"/>
+          <w:color w:val="050505"/>
+          <w:kern w:val="0"/>
+          <w:sz w:val="24"/>
+          <w:szCs w:val="24"/>
+          <w:lang w:eastAsia="bg-BG"/>
+          <w14:ligatures w14:val="none"/>
+        </w:rPr>
+      </w:pPr>
+      <w:r>
+        <w:rPr>
+          <w:rFonts w:eastAsia="Times New Roman" w:cstheme="minorHAnsi"/>
+          <w:color w:val="050505"/>
+          <w:kern w:val="0"/>
+          <w:sz w:val="24"/>
+          <w:szCs w:val="24"/>
           <w:lang w:eastAsia="bg-BG"/>
           <w14:ligatures w14:val="none"/>
         </w:rPr>
@@ -1947,11 +1998,11 @@
         <w:shd w:val="clear" w:color="auto" w:fill="FFFFFF"/>
         <w:spacing w:after="0" w:line="240" w:lineRule="auto"/>
         <w:rPr>
-          <w:rFonts w:ascii="inherit" w:eastAsia="Times New Roman" w:hAnsi="inherit" w:cs="Segoe UI Historic"/>
-          <w:color w:val="050505"/>
-          <w:kern w:val="0"/>
-          <w:sz w:val="23"/>
-          <w:szCs w:val="23"/>
+          <w:rFonts w:eastAsia="Times New Roman" w:cstheme="minorHAnsi"/>
+          <w:color w:val="050505"/>
+          <w:kern w:val="0"/>
+          <w:sz w:val="24"/>
+          <w:szCs w:val="24"/>
           <w:lang w:eastAsia="bg-BG"/>
           <w14:ligatures w14:val="none"/>
         </w:rPr>
@@ -1959,11 +2010,11 @@
       <w:hyperlink r:id="rId28" w:tgtFrame="_blank" w:history="1">
         <w:r>
           <w:rPr>
-            <w:rFonts w:ascii="inherit" w:eastAsia="Times New Roman" w:hAnsi="inherit" w:cs="Segoe UI Historic"/>
+            <w:rFonts w:eastAsia="Times New Roman" w:cstheme="minorHAnsi"/>
             <w:color w:val="0000FF"/>
             <w:kern w:val="0"/>
-            <w:sz w:val="23"/>
-            <w:szCs w:val="23"/>
+            <w:sz w:val="24"/>
+            <w:szCs w:val="24"/>
             <w:u w:val="single"/>
             <w:bdr w:val="none" w:sz="0" w:space="0" w:color="auto" w:frame="1"/>
             <w:lang w:eastAsia="bg-BG"/>
@@ -1978,37 +2029,37 @@
         <w:shd w:val="clear" w:color="auto" w:fill="FFFFFF"/>
         <w:spacing w:after="0" w:line="240" w:lineRule="auto"/>
         <w:rPr>
-          <w:rFonts w:ascii="inherit" w:eastAsia="Times New Roman" w:hAnsi="inherit" w:cs="Segoe UI Historic"/>
-          <w:color w:val="050505"/>
-          <w:kern w:val="0"/>
-          <w:sz w:val="23"/>
-          <w:szCs w:val="23"/>
-          <w:lang w:eastAsia="bg-BG"/>
-          <w14:ligatures w14:val="none"/>
-        </w:rPr>
-      </w:pPr>
-    </w:p>
-    <w:p>
-      <w:pPr>
-        <w:shd w:val="clear" w:color="auto" w:fill="FFFFFF"/>
-        <w:spacing w:after="0" w:line="240" w:lineRule="auto"/>
-        <w:rPr>
-          <w:rFonts w:ascii="inherit" w:eastAsia="Times New Roman" w:hAnsi="inherit" w:cs="Segoe UI Historic"/>
-          <w:color w:val="050505"/>
-          <w:kern w:val="0"/>
-          <w:sz w:val="23"/>
-          <w:szCs w:val="23"/>
-          <w:lang w:eastAsia="bg-BG"/>
-          <w14:ligatures w14:val="none"/>
-        </w:rPr>
-      </w:pPr>
-      <w:r>
-        <w:rPr>
-          <w:rFonts w:ascii="inherit" w:eastAsia="Times New Roman" w:hAnsi="inherit" w:cs="Segoe UI Historic"/>
-          <w:color w:val="050505"/>
-          <w:kern w:val="0"/>
-          <w:sz w:val="23"/>
-          <w:szCs w:val="23"/>
+          <w:rFonts w:eastAsia="Times New Roman" w:cstheme="minorHAnsi"/>
+          <w:color w:val="050505"/>
+          <w:kern w:val="0"/>
+          <w:sz w:val="24"/>
+          <w:szCs w:val="24"/>
+          <w:lang w:eastAsia="bg-BG"/>
+          <w14:ligatures w14:val="none"/>
+        </w:rPr>
+      </w:pPr>
+    </w:p>
+    <w:p>
+      <w:pPr>
+        <w:shd w:val="clear" w:color="auto" w:fill="FFFFFF"/>
+        <w:spacing w:after="0" w:line="240" w:lineRule="auto"/>
+        <w:rPr>
+          <w:rFonts w:eastAsia="Times New Roman" w:cstheme="minorHAnsi"/>
+          <w:color w:val="050505"/>
+          <w:kern w:val="0"/>
+          <w:sz w:val="24"/>
+          <w:szCs w:val="24"/>
+          <w:lang w:eastAsia="bg-BG"/>
+          <w14:ligatures w14:val="none"/>
+        </w:rPr>
+      </w:pPr>
+      <w:r>
+        <w:rPr>
+          <w:rFonts w:eastAsia="Times New Roman" w:cstheme="minorHAnsi"/>
+          <w:color w:val="050505"/>
+          <w:kern w:val="0"/>
+          <w:sz w:val="24"/>
+          <w:szCs w:val="24"/>
           <w:lang w:eastAsia="bg-BG"/>
           <w14:ligatures w14:val="none"/>
         </w:rPr>
@@ -2020,11 +2071,11 @@
         <w:shd w:val="clear" w:color="auto" w:fill="FFFFFF"/>
         <w:spacing w:after="0" w:line="240" w:lineRule="auto"/>
         <w:rPr>
-          <w:rFonts w:ascii="inherit" w:eastAsia="Times New Roman" w:hAnsi="inherit" w:cs="Segoe UI Historic"/>
-          <w:color w:val="050505"/>
-          <w:kern w:val="0"/>
-          <w:sz w:val="23"/>
-          <w:szCs w:val="23"/>
+          <w:rFonts w:eastAsia="Times New Roman" w:cstheme="minorHAnsi"/>
+          <w:color w:val="050505"/>
+          <w:kern w:val="0"/>
+          <w:sz w:val="24"/>
+          <w:szCs w:val="24"/>
           <w:lang w:eastAsia="bg-BG"/>
           <w14:ligatures w14:val="none"/>
         </w:rPr>
@@ -2032,11 +2083,11 @@
       <w:hyperlink r:id="rId29" w:tgtFrame="_blank" w:history="1">
         <w:r>
           <w:rPr>
-            <w:rFonts w:ascii="inherit" w:eastAsia="Times New Roman" w:hAnsi="inherit" w:cs="Segoe UI Historic"/>
+            <w:rFonts w:eastAsia="Times New Roman" w:cstheme="minorHAnsi"/>
             <w:color w:val="0000FF"/>
             <w:kern w:val="0"/>
-            <w:sz w:val="23"/>
-            <w:szCs w:val="23"/>
+            <w:sz w:val="24"/>
+            <w:szCs w:val="24"/>
             <w:u w:val="single"/>
             <w:bdr w:val="none" w:sz="0" w:space="0" w:color="auto" w:frame="1"/>
             <w:lang w:eastAsia="bg-BG"/>
@@ -2051,37 +2102,37 @@
         <w:shd w:val="clear" w:color="auto" w:fill="FFFFFF"/>
         <w:spacing w:after="0" w:line="240" w:lineRule="auto"/>
         <w:rPr>
-          <w:rFonts w:ascii="inherit" w:eastAsia="Times New Roman" w:hAnsi="inherit" w:cs="Segoe UI Historic"/>
-          <w:color w:val="050505"/>
-          <w:kern w:val="0"/>
-          <w:sz w:val="23"/>
-          <w:szCs w:val="23"/>
-          <w:lang w:eastAsia="bg-BG"/>
-          <w14:ligatures w14:val="none"/>
-        </w:rPr>
-      </w:pPr>
-    </w:p>
-    <w:p>
-      <w:pPr>
-        <w:shd w:val="clear" w:color="auto" w:fill="FFFFFF"/>
-        <w:spacing w:after="0" w:line="240" w:lineRule="auto"/>
-        <w:rPr>
-          <w:rFonts w:ascii="inherit" w:eastAsia="Times New Roman" w:hAnsi="inherit" w:cs="Segoe UI Historic"/>
-          <w:color w:val="050505"/>
-          <w:kern w:val="0"/>
-          <w:sz w:val="23"/>
-          <w:szCs w:val="23"/>
-          <w:lang w:eastAsia="bg-BG"/>
-          <w14:ligatures w14:val="none"/>
-        </w:rPr>
-      </w:pPr>
-      <w:r>
-        <w:rPr>
-          <w:rFonts w:ascii="inherit" w:eastAsia="Times New Roman" w:hAnsi="inherit" w:cs="Segoe UI Historic"/>
-          <w:color w:val="050505"/>
-          <w:kern w:val="0"/>
-          <w:sz w:val="23"/>
-          <w:szCs w:val="23"/>
+          <w:rFonts w:eastAsia="Times New Roman" w:cstheme="minorHAnsi"/>
+          <w:color w:val="050505"/>
+          <w:kern w:val="0"/>
+          <w:sz w:val="24"/>
+          <w:szCs w:val="24"/>
+          <w:lang w:eastAsia="bg-BG"/>
+          <w14:ligatures w14:val="none"/>
+        </w:rPr>
+      </w:pPr>
+    </w:p>
+    <w:p>
+      <w:pPr>
+        <w:shd w:val="clear" w:color="auto" w:fill="FFFFFF"/>
+        <w:spacing w:after="0" w:line="240" w:lineRule="auto"/>
+        <w:rPr>
+          <w:rFonts w:eastAsia="Times New Roman" w:cstheme="minorHAnsi"/>
+          <w:color w:val="050505"/>
+          <w:kern w:val="0"/>
+          <w:sz w:val="24"/>
+          <w:szCs w:val="24"/>
+          <w:lang w:eastAsia="bg-BG"/>
+          <w14:ligatures w14:val="none"/>
+        </w:rPr>
+      </w:pPr>
+      <w:r>
+        <w:rPr>
+          <w:rFonts w:eastAsia="Times New Roman" w:cstheme="minorHAnsi"/>
+          <w:color w:val="050505"/>
+          <w:kern w:val="0"/>
+          <w:sz w:val="24"/>
+          <w:szCs w:val="24"/>
           <w:lang w:eastAsia="bg-BG"/>
           <w14:ligatures w14:val="none"/>
         </w:rPr>
@@ -2093,11 +2144,11 @@
         <w:shd w:val="clear" w:color="auto" w:fill="FFFFFF"/>
         <w:spacing w:after="0" w:line="240" w:lineRule="auto"/>
         <w:rPr>
-          <w:rFonts w:ascii="inherit" w:eastAsia="Times New Roman" w:hAnsi="inherit" w:cs="Segoe UI Historic"/>
-          <w:color w:val="050505"/>
-          <w:kern w:val="0"/>
-          <w:sz w:val="23"/>
-          <w:szCs w:val="23"/>
+          <w:rFonts w:eastAsia="Times New Roman" w:cstheme="minorHAnsi"/>
+          <w:color w:val="050505"/>
+          <w:kern w:val="0"/>
+          <w:sz w:val="24"/>
+          <w:szCs w:val="24"/>
           <w:lang w:eastAsia="bg-BG"/>
           <w14:ligatures w14:val="none"/>
         </w:rPr>
@@ -2105,11 +2156,11 @@
       <w:hyperlink r:id="rId30" w:tgtFrame="_blank" w:history="1">
         <w:r>
           <w:rPr>
-            <w:rFonts w:ascii="inherit" w:eastAsia="Times New Roman" w:hAnsi="inherit" w:cs="Segoe UI Historic"/>
+            <w:rFonts w:eastAsia="Times New Roman" w:cstheme="minorHAnsi"/>
             <w:color w:val="0000FF"/>
             <w:kern w:val="0"/>
-            <w:sz w:val="23"/>
-            <w:szCs w:val="23"/>
+            <w:sz w:val="24"/>
+            <w:szCs w:val="24"/>
             <w:u w:val="single"/>
             <w:bdr w:val="none" w:sz="0" w:space="0" w:color="auto" w:frame="1"/>
             <w:lang w:eastAsia="bg-BG"/>
@@ -2124,11 +2175,11 @@
         <w:shd w:val="clear" w:color="auto" w:fill="FFFFFF"/>
         <w:spacing w:after="0" w:line="240" w:lineRule="auto"/>
         <w:rPr>
-          <w:rFonts w:ascii="inherit" w:eastAsia="Times New Roman" w:hAnsi="inherit" w:cs="Segoe UI Historic"/>
-          <w:color w:val="050505"/>
-          <w:kern w:val="0"/>
-          <w:sz w:val="23"/>
-          <w:szCs w:val="23"/>
+          <w:rFonts w:eastAsia="Times New Roman" w:cstheme="minorHAnsi"/>
+          <w:color w:val="050505"/>
+          <w:kern w:val="0"/>
+          <w:sz w:val="24"/>
+          <w:szCs w:val="24"/>
           <w:lang w:eastAsia="bg-BG"/>
           <w14:ligatures w14:val="none"/>
         </w:rPr>
@@ -2142,11 +2193,11 @@
         <w:shd w:val="clear" w:color="auto" w:fill="FFFFFF"/>
         <w:spacing w:after="120" w:line="240" w:lineRule="auto"/>
         <w:rPr>
-          <w:rFonts w:eastAsia="Times New Roman" w:cs="Segoe UI Historic"/>
-          <w:color w:val="050505"/>
-          <w:kern w:val="0"/>
-          <w:sz w:val="23"/>
-          <w:szCs w:val="23"/>
+          <w:rFonts w:eastAsia="Times New Roman" w:cstheme="minorHAnsi"/>
+          <w:color w:val="050505"/>
+          <w:kern w:val="0"/>
+          <w:sz w:val="24"/>
+          <w:szCs w:val="24"/>
           <w:lang w:eastAsia="bg-BG"/>
           <w14:ligatures w14:val="none"/>
         </w:rPr>
@@ -2159,10 +2210,12 @@
         <w:spacing w:before="0" w:beforeAutospacing="0" w:after="0" w:afterAutospacing="0"/>
         <w:rPr>
           <w:rStyle w:val="x193iq5w"/>
-          <w:rFonts w:ascii="inherit" w:hAnsi="inherit" w:cs="Segoe UI Historic"/>
+          <w:rFonts w:asciiTheme="minorHAnsi" w:hAnsiTheme="minorHAnsi" w:cstheme="minorHAnsi"/>
           <w:b w:val="0"/>
           <w:bCs w:val="0"/>
           <w:color w:val="050505"/>
+          <w:sz w:val="24"/>
+          <w:szCs w:val="24"/>
         </w:rPr>
       </w:pPr>
     </w:p>
@@ -2172,54 +2225,99 @@
         <w:shd w:val="clear" w:color="auto" w:fill="FFFFFF"/>
         <w:spacing w:before="0" w:beforeAutospacing="0" w:after="0" w:afterAutospacing="0"/>
         <w:rPr>
-          <w:rFonts w:ascii="Segoe UI Historic" w:hAnsi="Segoe UI Historic" w:cs="Segoe UI Historic"/>
-          <w:color w:val="050505"/>
-        </w:rPr>
-      </w:pPr>
-      <w:r>
-        <w:rPr>
           <w:rStyle w:val="x193iq5w"/>
-          <w:rFonts w:ascii="inherit" w:hAnsi="inherit" w:cs="Segoe UI Historic"/>
+          <w:rFonts w:asciiTheme="minorHAnsi" w:hAnsiTheme="minorHAnsi" w:cstheme="minorHAnsi"/>
           <w:b w:val="0"/>
           <w:bCs w:val="0"/>
           <w:color w:val="050505"/>
-        </w:rPr>
-        <w:t>Допълнителни ресурси за flexbox</w:t>
-      </w:r>
-      <w:r>
-        <w:rPr>
-          <w:rFonts w:ascii="inherit" w:hAnsi="inherit" w:cs="Segoe UI Historic"/>
+          <w:sz w:val="24"/>
+          <w:szCs w:val="24"/>
+        </w:rPr>
+      </w:pPr>
+    </w:p>
+    <w:p>
+      <w:pPr>
+        <w:pStyle w:val="Heading3"/>
+        <w:shd w:val="clear" w:color="auto" w:fill="FFFFFF"/>
+        <w:spacing w:before="0" w:beforeAutospacing="0" w:after="0" w:afterAutospacing="0"/>
+        <w:rPr>
+          <w:rStyle w:val="x193iq5w"/>
+          <w:rFonts w:asciiTheme="minorHAnsi" w:hAnsiTheme="minorHAnsi" w:cstheme="minorHAnsi"/>
           <w:b w:val="0"/>
           <w:bCs w:val="0"/>
           <w:color w:val="050505"/>
-        </w:rPr>
-        <w:br/>
-      </w:r>
-      <w:r>
-        <w:rPr>
-          <w:rFonts w:ascii="inherit" w:hAnsi="inherit" w:cs="Segoe UI Historic"/>
+          <w:sz w:val="24"/>
+          <w:szCs w:val="24"/>
+        </w:rPr>
+      </w:pPr>
+    </w:p>
+    <w:p>
+      <w:pPr>
+        <w:pStyle w:val="Heading3"/>
+        <w:shd w:val="clear" w:color="auto" w:fill="FFFFFF"/>
+        <w:spacing w:before="0" w:beforeAutospacing="0" w:after="0" w:afterAutospacing="0"/>
+        <w:rPr>
+          <w:rFonts w:asciiTheme="minorHAnsi" w:hAnsiTheme="minorHAnsi" w:cstheme="minorHAnsi"/>
+          <w:color w:val="050505"/>
+          <w:sz w:val="24"/>
+          <w:szCs w:val="24"/>
+        </w:rPr>
+      </w:pPr>
+      <w:r>
+        <w:rPr>
+          <w:rStyle w:val="x193iq5w"/>
+          <w:rFonts w:asciiTheme="minorHAnsi" w:hAnsiTheme="minorHAnsi" w:cstheme="minorHAnsi"/>
           <w:b w:val="0"/>
           <w:bCs w:val="0"/>
           <w:color w:val="050505"/>
-        </w:rPr>
-        <w:br/>
-      </w:r>
-      <w:r>
-        <w:rPr>
-          <w:rStyle w:val="x193iq5w"/>
-          <w:rFonts w:ascii="inherit" w:hAnsi="inherit" w:cs="Segoe UI Historic"/>
+          <w:sz w:val="24"/>
+          <w:szCs w:val="24"/>
+          <w:highlight w:val="yellow"/>
+        </w:rPr>
+        <w:t>Допълнителни ресурси за flexbox</w:t>
+      </w:r>
+      <w:r>
+        <w:rPr>
+          <w:rFonts w:asciiTheme="minorHAnsi" w:hAnsiTheme="minorHAnsi" w:cstheme="minorHAnsi"/>
           <w:b w:val="0"/>
           <w:bCs w:val="0"/>
           <w:color w:val="050505"/>
-        </w:rPr>
-        <w:t>Learn Flexbox in 8min</w:t>
-      </w:r>
-      <w:r>
-        <w:rPr>
-          <w:rFonts w:ascii="inherit" w:hAnsi="inherit" w:cs="Segoe UI Historic"/>
+          <w:sz w:val="24"/>
+          <w:szCs w:val="24"/>
+        </w:rPr>
+        <w:br/>
+      </w:r>
+      <w:r>
+        <w:rPr>
+          <w:rFonts w:asciiTheme="minorHAnsi" w:hAnsiTheme="minorHAnsi" w:cstheme="minorHAnsi"/>
           <w:b w:val="0"/>
           <w:bCs w:val="0"/>
           <w:color w:val="050505"/>
+          <w:sz w:val="24"/>
+          <w:szCs w:val="24"/>
+        </w:rPr>
+        <w:br/>
+      </w:r>
+      <w:r>
+        <w:rPr>
+          <w:rStyle w:val="x193iq5w"/>
+          <w:rFonts w:asciiTheme="minorHAnsi" w:hAnsiTheme="minorHAnsi" w:cstheme="minorHAnsi"/>
+          <w:b w:val="0"/>
+          <w:bCs w:val="0"/>
+          <w:color w:val="050505"/>
+          <w:sz w:val="24"/>
+          <w:szCs w:val="24"/>
+        </w:rPr>
+        <w:t>Learn Flexbox in 8min</w:t>
+      </w:r>
+      <w:r>
+        <w:rPr>
+          <w:rFonts w:asciiTheme="minorHAnsi" w:hAnsiTheme="minorHAnsi" w:cstheme="minorHAnsi"/>
+          <w:b w:val="0"/>
+          <w:bCs w:val="0"/>
+          <w:color w:val="050505"/>
+          <w:sz w:val="24"/>
+          <w:szCs w:val="24"/>
         </w:rPr>
         <w:br/>
       </w:r>
@@ -2227,9 +2325,11 @@
         <w:r>
           <w:rPr>
             <w:rStyle w:val="Hyperlink"/>
-            <w:rFonts w:ascii="inherit" w:hAnsi="inherit" w:cs="Segoe UI Historic"/>
+            <w:rFonts w:asciiTheme="minorHAnsi" w:hAnsiTheme="minorHAnsi" w:cstheme="minorHAnsi"/>
             <w:b w:val="0"/>
             <w:bCs w:val="0"/>
+            <w:sz w:val="24"/>
+            <w:szCs w:val="24"/>
             <w:bdr w:val="none" w:sz="0" w:space="0" w:color="auto" w:frame="1"/>
           </w:rPr>
           <w:t>https://www.youtube.com/watch?v=phWxA89Dy94</w:t>
@@ -2237,38 +2337,46 @@
       </w:hyperlink>
       <w:r>
         <w:rPr>
-          <w:rFonts w:ascii="inherit" w:hAnsi="inherit" w:cs="Segoe UI Historic"/>
+          <w:rFonts w:asciiTheme="minorHAnsi" w:hAnsiTheme="minorHAnsi" w:cstheme="minorHAnsi"/>
           <w:b w:val="0"/>
           <w:bCs w:val="0"/>
           <w:color w:val="050505"/>
+          <w:sz w:val="24"/>
+          <w:szCs w:val="24"/>
         </w:rPr>
         <w:br/>
       </w:r>
       <w:r>
         <w:rPr>
-          <w:rFonts w:ascii="inherit" w:hAnsi="inherit" w:cs="Segoe UI Historic"/>
+          <w:rFonts w:asciiTheme="minorHAnsi" w:hAnsiTheme="minorHAnsi" w:cstheme="minorHAnsi"/>
           <w:b w:val="0"/>
           <w:bCs w:val="0"/>
           <w:color w:val="050505"/>
+          <w:sz w:val="24"/>
+          <w:szCs w:val="24"/>
         </w:rPr>
         <w:br/>
       </w:r>
       <w:r>
         <w:rPr>
           <w:rStyle w:val="x193iq5w"/>
-          <w:rFonts w:ascii="inherit" w:hAnsi="inherit" w:cs="Segoe UI Historic"/>
+          <w:rFonts w:asciiTheme="minorHAnsi" w:hAnsiTheme="minorHAnsi" w:cstheme="minorHAnsi"/>
           <w:b w:val="0"/>
           <w:bCs w:val="0"/>
           <w:color w:val="050505"/>
+          <w:sz w:val="24"/>
+          <w:szCs w:val="24"/>
         </w:rPr>
         <w:t>Learn flexbox the easy way</w:t>
       </w:r>
       <w:r>
         <w:rPr>
-          <w:rFonts w:ascii="inherit" w:hAnsi="inherit" w:cs="Segoe UI Historic"/>
+          <w:rFonts w:asciiTheme="minorHAnsi" w:hAnsiTheme="minorHAnsi" w:cstheme="minorHAnsi"/>
           <w:b w:val="0"/>
           <w:bCs w:val="0"/>
           <w:color w:val="050505"/>
+          <w:sz w:val="24"/>
+          <w:szCs w:val="24"/>
         </w:rPr>
         <w:br/>
       </w:r>
@@ -2276,9 +2384,11 @@
         <w:r>
           <w:rPr>
             <w:rStyle w:val="Hyperlink"/>
-            <w:rFonts w:ascii="inherit" w:hAnsi="inherit" w:cs="Segoe UI Historic"/>
+            <w:rFonts w:asciiTheme="minorHAnsi" w:hAnsiTheme="minorHAnsi" w:cstheme="minorHAnsi"/>
             <w:b w:val="0"/>
             <w:bCs w:val="0"/>
+            <w:sz w:val="24"/>
+            <w:szCs w:val="24"/>
             <w:bdr w:val="none" w:sz="0" w:space="0" w:color="auto" w:frame="1"/>
           </w:rPr>
           <w:t>https://www.youtube.com/watch?v=u044iM9xsWU</w:t>
@@ -2286,10 +2396,12 @@
       </w:hyperlink>
       <w:r>
         <w:rPr>
-          <w:rFonts w:ascii="inherit" w:hAnsi="inherit" w:cs="Segoe UI Historic"/>
+          <w:rFonts w:asciiTheme="minorHAnsi" w:hAnsiTheme="minorHAnsi" w:cstheme="minorHAnsi"/>
           <w:b w:val="0"/>
           <w:bCs w:val="0"/>
           <w:color w:val="050505"/>
+          <w:sz w:val="24"/>
+          <w:szCs w:val="24"/>
         </w:rPr>
         <w:br/>
       </w:r>
@@ -2300,17 +2412,21 @@
         <w:shd w:val="clear" w:color="auto" w:fill="FFFFFF"/>
         <w:spacing w:before="0" w:beforeAutospacing="0" w:after="0" w:afterAutospacing="0"/>
         <w:rPr>
-          <w:rFonts w:ascii="Segoe UI Historic" w:hAnsi="Segoe UI Historic" w:cs="Segoe UI Historic"/>
-          <w:color w:val="050505"/>
+          <w:rFonts w:asciiTheme="minorHAnsi" w:hAnsiTheme="minorHAnsi" w:cstheme="minorHAnsi"/>
+          <w:color w:val="050505"/>
+          <w:sz w:val="24"/>
+          <w:szCs w:val="24"/>
         </w:rPr>
       </w:pPr>
       <w:r>
         <w:rPr>
           <w:rStyle w:val="x193iq5w"/>
-          <w:rFonts w:ascii="inherit" w:hAnsi="inherit" w:cs="Segoe UI Historic"/>
+          <w:rFonts w:asciiTheme="minorHAnsi" w:hAnsiTheme="minorHAnsi" w:cstheme="minorHAnsi"/>
           <w:b w:val="0"/>
           <w:bCs w:val="0"/>
           <w:color w:val="050505"/>
+          <w:sz w:val="24"/>
+          <w:szCs w:val="24"/>
         </w:rPr>
         <w:t>An Interactive Guide to Flexbox </w:t>
       </w:r>
@@ -2318,9 +2434,11 @@
         <w:r>
           <w:rPr>
             <w:rStyle w:val="Hyperlink"/>
-            <w:rFonts w:ascii="inherit" w:hAnsi="inherit" w:cs="Segoe UI Historic"/>
+            <w:rFonts w:asciiTheme="minorHAnsi" w:hAnsiTheme="minorHAnsi" w:cstheme="minorHAnsi"/>
             <w:b w:val="0"/>
             <w:bCs w:val="0"/>
+            <w:sz w:val="24"/>
+            <w:szCs w:val="24"/>
             <w:bdr w:val="none" w:sz="0" w:space="0" w:color="auto" w:frame="1"/>
           </w:rPr>
           <w:t>https://www.joshwcomeau.com/…/interactive-guide-to-flexbox/</w:t>
@@ -2334,37 +2452,45 @@
         <w:spacing w:before="0" w:beforeAutospacing="0" w:after="0" w:afterAutospacing="0"/>
         <w:rPr>
           <w:rStyle w:val="x193iq5w"/>
-          <w:rFonts w:ascii="inherit" w:hAnsi="inherit" w:cs="Segoe UI Historic"/>
+          <w:rFonts w:asciiTheme="minorHAnsi" w:hAnsiTheme="minorHAnsi" w:cstheme="minorHAnsi"/>
           <w:b w:val="0"/>
           <w:bCs w:val="0"/>
           <w:color w:val="050505"/>
-        </w:rPr>
-      </w:pPr>
-      <w:r>
-        <w:rPr>
-          <w:rFonts w:ascii="inherit" w:hAnsi="inherit" w:cs="Segoe UI Historic"/>
+          <w:sz w:val="24"/>
+          <w:szCs w:val="24"/>
+        </w:rPr>
+      </w:pPr>
+      <w:r>
+        <w:rPr>
+          <w:rFonts w:asciiTheme="minorHAnsi" w:hAnsiTheme="minorHAnsi" w:cstheme="minorHAnsi"/>
           <w:b w:val="0"/>
           <w:bCs w:val="0"/>
           <w:color w:val="050505"/>
+          <w:sz w:val="24"/>
+          <w:szCs w:val="24"/>
         </w:rPr>
         <w:br/>
       </w:r>
       <w:r>
         <w:rPr>
           <w:rStyle w:val="x193iq5w"/>
-          <w:rFonts w:ascii="inherit" w:hAnsi="inherit" w:cs="Segoe UI Historic"/>
+          <w:rFonts w:asciiTheme="minorHAnsi" w:hAnsiTheme="minorHAnsi" w:cstheme="minorHAnsi"/>
           <w:b w:val="0"/>
           <w:bCs w:val="0"/>
           <w:color w:val="050505"/>
+          <w:sz w:val="24"/>
+          <w:szCs w:val="24"/>
         </w:rPr>
         <w:t>Flexbox</w:t>
       </w:r>
       <w:r>
         <w:rPr>
-          <w:rFonts w:ascii="inherit" w:hAnsi="inherit" w:cs="Segoe UI Historic"/>
+          <w:rFonts w:asciiTheme="minorHAnsi" w:hAnsiTheme="minorHAnsi" w:cstheme="minorHAnsi"/>
           <w:b w:val="0"/>
           <w:bCs w:val="0"/>
           <w:color w:val="050505"/>
+          <w:sz w:val="24"/>
+          <w:szCs w:val="24"/>
         </w:rPr>
         <w:br/>
       </w:r>
@@ -2372,9 +2498,11 @@
         <w:r>
           <w:rPr>
             <w:rStyle w:val="Hyperlink"/>
-            <w:rFonts w:ascii="inherit" w:hAnsi="inherit" w:cs="Segoe UI Historic"/>
+            <w:rFonts w:asciiTheme="minorHAnsi" w:hAnsiTheme="minorHAnsi" w:cstheme="minorHAnsi"/>
             <w:b w:val="0"/>
             <w:bCs w:val="0"/>
+            <w:sz w:val="24"/>
+            <w:szCs w:val="24"/>
             <w:bdr w:val="none" w:sz="0" w:space="0" w:color="auto" w:frame="1"/>
           </w:rPr>
           <w:t>https://developer.mozilla.org/…/Learn/CSS/CSS_layout/Flexbox</w:t>
@@ -2382,38 +2510,46 @@
       </w:hyperlink>
       <w:r>
         <w:rPr>
-          <w:rFonts w:ascii="inherit" w:hAnsi="inherit" w:cs="Segoe UI Historic"/>
+          <w:rFonts w:asciiTheme="minorHAnsi" w:hAnsiTheme="minorHAnsi" w:cstheme="minorHAnsi"/>
           <w:b w:val="0"/>
           <w:bCs w:val="0"/>
           <w:color w:val="050505"/>
+          <w:sz w:val="24"/>
+          <w:szCs w:val="24"/>
         </w:rPr>
         <w:br/>
       </w:r>
       <w:r>
         <w:rPr>
-          <w:rFonts w:ascii="inherit" w:hAnsi="inherit" w:cs="Segoe UI Historic"/>
+          <w:rFonts w:asciiTheme="minorHAnsi" w:hAnsiTheme="minorHAnsi" w:cstheme="minorHAnsi"/>
           <w:b w:val="0"/>
           <w:bCs w:val="0"/>
           <w:color w:val="050505"/>
+          <w:sz w:val="24"/>
+          <w:szCs w:val="24"/>
         </w:rPr>
         <w:br/>
       </w:r>
       <w:r>
         <w:rPr>
           <w:rStyle w:val="x193iq5w"/>
-          <w:rFonts w:ascii="inherit" w:hAnsi="inherit" w:cs="Segoe UI Historic"/>
+          <w:rFonts w:asciiTheme="minorHAnsi" w:hAnsiTheme="minorHAnsi" w:cstheme="minorHAnsi"/>
           <w:b w:val="0"/>
           <w:bCs w:val="0"/>
           <w:color w:val="050505"/>
+          <w:sz w:val="24"/>
+          <w:szCs w:val="24"/>
         </w:rPr>
         <w:t>A Complete Guide to Flexbox</w:t>
       </w:r>
       <w:r>
         <w:rPr>
-          <w:rFonts w:ascii="inherit" w:hAnsi="inherit" w:cs="Segoe UI Historic"/>
+          <w:rFonts w:asciiTheme="minorHAnsi" w:hAnsiTheme="minorHAnsi" w:cstheme="minorHAnsi"/>
           <w:b w:val="0"/>
           <w:bCs w:val="0"/>
           <w:color w:val="050505"/>
+          <w:sz w:val="24"/>
+          <w:szCs w:val="24"/>
         </w:rPr>
         <w:br/>
       </w:r>
@@ -2421,9 +2557,11 @@
         <w:r>
           <w:rPr>
             <w:rStyle w:val="Hyperlink"/>
-            <w:rFonts w:ascii="inherit" w:hAnsi="inherit" w:cs="Segoe UI Historic"/>
+            <w:rFonts w:asciiTheme="minorHAnsi" w:hAnsiTheme="minorHAnsi" w:cstheme="minorHAnsi"/>
             <w:b w:val="0"/>
             <w:bCs w:val="0"/>
+            <w:sz w:val="24"/>
+            <w:szCs w:val="24"/>
             <w:bdr w:val="none" w:sz="0" w:space="0" w:color="auto" w:frame="1"/>
           </w:rPr>
           <w:t>https://css-tricks.com/snippets/css/a-guide-to-flexbox/</w:t>
@@ -2431,38 +2569,46 @@
       </w:hyperlink>
       <w:r>
         <w:rPr>
-          <w:rFonts w:ascii="inherit" w:hAnsi="inherit" w:cs="Segoe UI Historic"/>
+          <w:rFonts w:asciiTheme="minorHAnsi" w:hAnsiTheme="minorHAnsi" w:cstheme="minorHAnsi"/>
           <w:b w:val="0"/>
           <w:bCs w:val="0"/>
           <w:color w:val="050505"/>
+          <w:sz w:val="24"/>
+          <w:szCs w:val="24"/>
         </w:rPr>
         <w:br/>
       </w:r>
       <w:r>
         <w:rPr>
-          <w:rFonts w:ascii="inherit" w:hAnsi="inherit" w:cs="Segoe UI Historic"/>
+          <w:rFonts w:asciiTheme="minorHAnsi" w:hAnsiTheme="minorHAnsi" w:cstheme="minorHAnsi"/>
           <w:b w:val="0"/>
           <w:bCs w:val="0"/>
           <w:color w:val="050505"/>
+          <w:sz w:val="24"/>
+          <w:szCs w:val="24"/>
         </w:rPr>
         <w:br/>
       </w:r>
       <w:r>
         <w:rPr>
           <w:rStyle w:val="x193iq5w"/>
-          <w:rFonts w:ascii="inherit" w:hAnsi="inherit" w:cs="Segoe UI Historic"/>
+          <w:rFonts w:asciiTheme="minorHAnsi" w:hAnsiTheme="minorHAnsi" w:cstheme="minorHAnsi"/>
           <w:b w:val="0"/>
           <w:bCs w:val="0"/>
           <w:color w:val="050505"/>
+          <w:sz w:val="24"/>
+          <w:szCs w:val="24"/>
         </w:rPr>
         <w:t>Dive into Flexbox</w:t>
       </w:r>
       <w:r>
         <w:rPr>
-          <w:rFonts w:ascii="inherit" w:hAnsi="inherit" w:cs="Segoe UI Historic"/>
+          <w:rFonts w:asciiTheme="minorHAnsi" w:hAnsiTheme="minorHAnsi" w:cstheme="minorHAnsi"/>
           <w:b w:val="0"/>
           <w:bCs w:val="0"/>
           <w:color w:val="050505"/>
+          <w:sz w:val="24"/>
+          <w:szCs w:val="24"/>
         </w:rPr>
         <w:br/>
       </w:r>
@@ -2470,9 +2616,11 @@
         <w:r>
           <w:rPr>
             <w:rStyle w:val="Hyperlink"/>
-            <w:rFonts w:ascii="inherit" w:hAnsi="inherit" w:cs="Segoe UI Historic"/>
+            <w:rFonts w:asciiTheme="minorHAnsi" w:hAnsiTheme="minorHAnsi" w:cstheme="minorHAnsi"/>
             <w:b w:val="0"/>
             <w:bCs w:val="0"/>
+            <w:sz w:val="24"/>
+            <w:szCs w:val="24"/>
             <w:bdr w:val="none" w:sz="0" w:space="0" w:color="auto" w:frame="1"/>
           </w:rPr>
           <w:t>https://bocoup.com/blog/dive-into-flexbox</w:t>
@@ -2480,38 +2628,46 @@
       </w:hyperlink>
       <w:r>
         <w:rPr>
-          <w:rFonts w:ascii="inherit" w:hAnsi="inherit" w:cs="Segoe UI Historic"/>
+          <w:rFonts w:asciiTheme="minorHAnsi" w:hAnsiTheme="minorHAnsi" w:cstheme="minorHAnsi"/>
           <w:b w:val="0"/>
           <w:bCs w:val="0"/>
           <w:color w:val="050505"/>
+          <w:sz w:val="24"/>
+          <w:szCs w:val="24"/>
         </w:rPr>
         <w:br/>
       </w:r>
       <w:r>
         <w:rPr>
-          <w:rFonts w:ascii="inherit" w:hAnsi="inherit" w:cs="Segoe UI Historic"/>
+          <w:rFonts w:asciiTheme="minorHAnsi" w:hAnsiTheme="minorHAnsi" w:cstheme="minorHAnsi"/>
           <w:b w:val="0"/>
           <w:bCs w:val="0"/>
           <w:color w:val="050505"/>
+          <w:sz w:val="24"/>
+          <w:szCs w:val="24"/>
         </w:rPr>
         <w:br/>
       </w:r>
       <w:r>
         <w:rPr>
           <w:rStyle w:val="x193iq5w"/>
-          <w:rFonts w:ascii="inherit" w:hAnsi="inherit" w:cs="Segoe UI Historic"/>
+          <w:rFonts w:asciiTheme="minorHAnsi" w:hAnsiTheme="minorHAnsi" w:cstheme="minorHAnsi"/>
           <w:b w:val="0"/>
           <w:bCs w:val="0"/>
           <w:color w:val="050505"/>
+          <w:sz w:val="24"/>
+          <w:szCs w:val="24"/>
         </w:rPr>
         <w:t>What the Flexbox?!</w:t>
       </w:r>
       <w:r>
         <w:rPr>
-          <w:rFonts w:ascii="inherit" w:hAnsi="inherit" w:cs="Segoe UI Historic"/>
+          <w:rFonts w:asciiTheme="minorHAnsi" w:hAnsiTheme="minorHAnsi" w:cstheme="minorHAnsi"/>
           <w:b w:val="0"/>
           <w:bCs w:val="0"/>
           <w:color w:val="050505"/>
+          <w:sz w:val="24"/>
+          <w:szCs w:val="24"/>
         </w:rPr>
         <w:br/>
       </w:r>
@@ -2519,9 +2675,11 @@
         <w:r>
           <w:rPr>
             <w:rStyle w:val="Hyperlink"/>
-            <w:rFonts w:ascii="inherit" w:hAnsi="inherit" w:cs="Segoe UI Historic"/>
+            <w:rFonts w:asciiTheme="minorHAnsi" w:hAnsiTheme="minorHAnsi" w:cstheme="minorHAnsi"/>
             <w:b w:val="0"/>
             <w:bCs w:val="0"/>
+            <w:sz w:val="24"/>
+            <w:szCs w:val="24"/>
             <w:bdr w:val="none" w:sz="0" w:space="0" w:color="auto" w:frame="1"/>
           </w:rPr>
           <w:t>https://flexbox.io/</w:t>
@@ -2530,105 +2688,13 @@
     </w:p>
     <w:p>
       <w:pPr>
-        <w:pStyle w:val="Heading3"/>
-        <w:shd w:val="clear" w:color="auto" w:fill="FFFFFF"/>
-        <w:spacing w:before="0" w:beforeAutospacing="0" w:after="0" w:afterAutospacing="0"/>
-        <w:rPr>
-          <w:rStyle w:val="x193iq5w"/>
-          <w:rFonts w:ascii="inherit" w:hAnsi="inherit" w:cs="Segoe UI Historic"/>
-          <w:b w:val="0"/>
-          <w:bCs w:val="0"/>
-          <w:color w:val="050505"/>
-        </w:rPr>
-      </w:pPr>
-    </w:p>
-    <w:p>
-      <w:pPr>
-        <w:pStyle w:val="Heading3"/>
-        <w:shd w:val="clear" w:color="auto" w:fill="FFFFFF"/>
-        <w:spacing w:before="0" w:beforeAutospacing="0" w:after="0" w:afterAutospacing="0"/>
-        <w:rPr>
-          <w:rFonts w:ascii="Segoe UI Historic" w:hAnsi="Segoe UI Historic" w:cs="Segoe UI Historic"/>
-          <w:color w:val="050505"/>
-        </w:rPr>
-      </w:pPr>
-    </w:p>
-    <w:p>
-      <w:pPr>
-        <w:shd w:val="clear" w:color="auto" w:fill="FFFFFF"/>
-        <w:spacing w:after="120" w:line="240" w:lineRule="auto"/>
-        <w:rPr>
-          <w:rFonts w:eastAsia="Times New Roman" w:cs="Segoe UI Historic"/>
-          <w:color w:val="050505"/>
-          <w:kern w:val="0"/>
-          <w:sz w:val="23"/>
-          <w:szCs w:val="23"/>
-          <w:lang w:val="en-US" w:eastAsia="bg-BG"/>
-          <w14:ligatures w14:val="none"/>
-        </w:rPr>
-      </w:pPr>
-    </w:p>
-    <w:p>
-      <w:pPr>
-        <w:shd w:val="clear" w:color="auto" w:fill="FFFFFF"/>
-        <w:spacing w:after="0" w:line="240" w:lineRule="auto"/>
-        <w:rPr>
-          <w:rFonts w:ascii="inherit" w:eastAsia="Times New Roman" w:hAnsi="inherit" w:cs="Segoe UI Historic"/>
-          <w:color w:val="050505"/>
-          <w:kern w:val="0"/>
-          <w:sz w:val="23"/>
-          <w:szCs w:val="23"/>
-          <w:lang w:eastAsia="bg-BG"/>
-          <w14:ligatures w14:val="none"/>
-        </w:rPr>
-      </w:pPr>
-    </w:p>
-    <w:p>
-      <w:pPr>
-        <w:shd w:val="clear" w:color="auto" w:fill="FFFFFF"/>
-        <w:spacing w:after="0" w:line="240" w:lineRule="auto"/>
-        <w:rPr>
-          <w:rFonts w:ascii="inherit" w:eastAsia="Times New Roman" w:hAnsi="inherit" w:cs="Segoe UI Historic"/>
-          <w:color w:val="050505"/>
-          <w:kern w:val="0"/>
-          <w:sz w:val="23"/>
-          <w:szCs w:val="23"/>
-          <w:lang w:eastAsia="bg-BG"/>
-          <w14:ligatures w14:val="none"/>
-        </w:rPr>
-      </w:pPr>
-    </w:p>
-    <w:p>
-      <w:pPr>
-        <w:shd w:val="clear" w:color="auto" w:fill="FFFFFF"/>
-        <w:spacing w:after="0" w:line="240" w:lineRule="auto"/>
-        <w:rPr>
-          <w:rFonts w:ascii="inherit" w:eastAsia="Times New Roman" w:hAnsi="inherit" w:cs="Segoe UI Historic"/>
-          <w:color w:val="050505"/>
-          <w:kern w:val="0"/>
-          <w:sz w:val="23"/>
-          <w:szCs w:val="23"/>
-          <w:lang w:eastAsia="bg-BG"/>
-          <w14:ligatures w14:val="none"/>
-        </w:rPr>
-      </w:pPr>
-    </w:p>
-    <w:p>
-      <w:pPr>
-        <w:shd w:val="clear" w:color="auto" w:fill="FFFFFF"/>
-        <w:spacing w:after="0" w:line="240" w:lineRule="auto"/>
-        <w:rPr>
-          <w:rFonts w:ascii="inherit" w:eastAsia="Times New Roman" w:hAnsi="inherit" w:cs="Segoe UI Historic"/>
-          <w:color w:val="050505"/>
-          <w:kern w:val="0"/>
-          <w:sz w:val="23"/>
-          <w:szCs w:val="23"/>
-          <w:lang w:eastAsia="bg-BG"/>
-          <w14:ligatures w14:val="none"/>
-        </w:rPr>
-      </w:pPr>
-    </w:p>
-    <w:p/>
+        <w:rPr>
+          <w:rFonts w:cstheme="minorHAnsi"/>
+          <w:sz w:val="24"/>
+          <w:szCs w:val="24"/>
+        </w:rPr>
+      </w:pPr>
+    </w:p>
     <w:sectPr>
       <w:pgSz w:w="11906" w:h="16838"/>
       <w:pgMar w:top="1440" w:right="1440" w:bottom="1440" w:left="1440" w:header="708" w:footer="708" w:gutter="0"/>

</xml_diff>